<commit_message>
Update cv .docx and .pdf
</commit_message>
<xml_diff>
--- a/src/static/doc/CV-StephaneFrancel-DeveloppeurWeb.docx
+++ b/src/static/doc/CV-StephaneFrancel-DeveloppeurWeb.docx
@@ -31,8 +31,13 @@
               </w:rPr>
             </w:pPr>
             <w:r>
-              <w:t>Stéphane Francel</w:t>
-            </w:r>
+              <w:t xml:space="preserve">Stéphane </w:t>
+            </w:r>
+            <w:proofErr w:type="spellStart"/>
+            <w:r>
+              <w:t>Francel</w:t>
+            </w:r>
+            <w:proofErr w:type="spellEnd"/>
             <w:r>
               <w:rPr>
                 <w:b w:val="0"/>
@@ -107,7 +112,15 @@
                 <w:sz w:val="18"/>
                 <w:szCs w:val="18"/>
               </w:rPr>
-              <w:t>45 ans, nationalité française, Permis B</w:t>
+              <w:t>46</w:t>
+            </w:r>
+            <w:r>
+              <w:rPr>
+                <w:b w:val="0"/>
+                <w:sz w:val="18"/>
+                <w:szCs w:val="18"/>
+              </w:rPr>
+              <w:t xml:space="preserve"> ans, nationalité française, Permis B</w:t>
             </w:r>
             <w:r>
               <w:rPr>
@@ -145,13 +158,21 @@
                   <w:sz w:val="18"/>
                   <w:szCs w:val="18"/>
                 </w:rPr>
-                <w:t>http://avine.fr</w:t>
+                <w:t>https://avine.io</w:t>
               </w:r>
             </w:hyperlink>
           </w:p>
         </w:tc>
       </w:tr>
     </w:tbl>
+    <w:p>
+      <w:pPr>
+        <w:rPr>
+          <w:sz w:val="18"/>
+          <w:szCs w:val="18"/>
+        </w:rPr>
+      </w:pPr>
+    </w:p>
     <w:p>
       <w:pPr>
         <w:rPr>
@@ -175,8 +196,36 @@
           <w:sz w:val="34"/>
           <w:szCs w:val="34"/>
         </w:rPr>
-        <w:t>Développeur web fullstack senior</w:t>
+        <w:t xml:space="preserve">Développeur web </w:t>
       </w:r>
+      <w:proofErr w:type="spellStart"/>
+      <w:r>
+        <w:rPr>
+          <w:rFonts w:cs="Calibri"/>
+          <w:bCs/>
+          <w:sz w:val="34"/>
+          <w:szCs w:val="34"/>
+        </w:rPr>
+        <w:t>fullstack</w:t>
+      </w:r>
+      <w:proofErr w:type="spellEnd"/>
+      <w:r>
+        <w:rPr>
+          <w:rFonts w:cs="Calibri"/>
+          <w:bCs/>
+          <w:sz w:val="34"/>
+          <w:szCs w:val="34"/>
+        </w:rPr>
+        <w:t xml:space="preserve"> senior</w:t>
+      </w:r>
+    </w:p>
+    <w:p>
+      <w:pPr>
+        <w:rPr>
+          <w:sz w:val="18"/>
+          <w:szCs w:val="18"/>
+        </w:rPr>
+      </w:pPr>
     </w:p>
     <w:p>
       <w:pPr>
@@ -254,21 +303,7 @@
                 <w:sz w:val="18"/>
                 <w:szCs w:val="18"/>
               </w:rPr>
-              <w:t>HTML 5, CSS 3, Javascript ES5/ES6</w:t>
-            </w:r>
-            <w:r>
-              <w:rPr>
-                <w:sz w:val="18"/>
-                <w:szCs w:val="18"/>
-              </w:rPr>
-              <w:t>, Less</w:t>
-            </w:r>
-            <w:r>
-              <w:rPr>
-                <w:sz w:val="18"/>
-                <w:szCs w:val="18"/>
-              </w:rPr>
-              <w:t>, XML, PHP 7, C# 6, ASP.NET MVC 5, SQL</w:t>
+              <w:t>HTML 5, CSS 3, JavaScript ES5/ES6, Node.js, PHP 5/7, C# 6, ASP.NET MVC 5, SQL</w:t>
             </w:r>
           </w:p>
         </w:tc>
@@ -285,20 +320,19 @@
           <w:p>
             <w:pPr>
               <w:rPr>
-                <w:b w:val="0"/>
-                <w:color w:val="767171" w:themeColor="background2" w:themeShade="80"/>
-                <w:sz w:val="18"/>
-                <w:szCs w:val="18"/>
-              </w:rPr>
-            </w:pPr>
-            <w:r>
-              <w:rPr>
-                <w:b w:val="0"/>
-                <w:color w:val="767171" w:themeColor="background2" w:themeShade="80"/>
-                <w:sz w:val="18"/>
-                <w:szCs w:val="18"/>
-              </w:rPr>
-              <w:t>Framework, Librairie</w:t>
+                <w:color w:val="767171" w:themeColor="background2" w:themeShade="80"/>
+                <w:sz w:val="18"/>
+                <w:szCs w:val="18"/>
+              </w:rPr>
+            </w:pPr>
+            <w:r>
+              <w:rPr>
+                <w:b w:val="0"/>
+                <w:color w:val="767171" w:themeColor="background2" w:themeShade="80"/>
+                <w:sz w:val="18"/>
+                <w:szCs w:val="18"/>
+              </w:rPr>
+              <w:t>Outillage</w:t>
             </w:r>
           </w:p>
         </w:tc>
@@ -310,6 +344,7 @@
             <w:pPr>
               <w:cnfStyle w:val="000000100000" w:firstRow="0" w:lastRow="0" w:firstColumn="0" w:lastColumn="0" w:oddVBand="0" w:evenVBand="0" w:oddHBand="1" w:evenHBand="0" w:firstRowFirstColumn="0" w:firstRowLastColumn="0" w:lastRowFirstColumn="0" w:lastRowLastColumn="0"/>
               <w:rPr>
+                <w:rFonts w:cs="Calibri"/>
                 <w:b/>
                 <w:sz w:val="18"/>
                 <w:szCs w:val="18"/>
@@ -324,8 +359,9 @@
                 <w:szCs w:val="18"/>
                 <w:lang w:val="en-US"/>
               </w:rPr>
-              <w:t>jQuery, AngularJS</w:t>
-            </w:r>
+              <w:t xml:space="preserve">Less, NPM, </w:t>
+            </w:r>
+            <w:proofErr w:type="spellStart"/>
             <w:r>
               <w:rPr>
                 <w:rFonts w:cs="Calibri"/>
@@ -334,8 +370,9 @@
                 <w:szCs w:val="18"/>
                 <w:lang w:val="en-US"/>
               </w:rPr>
-              <w:t xml:space="preserve"> 1.x</w:t>
-            </w:r>
+              <w:t>Eslint</w:t>
+            </w:r>
+            <w:proofErr w:type="spellEnd"/>
             <w:r>
               <w:rPr>
                 <w:rFonts w:cs="Calibri"/>
@@ -344,7 +381,29 @@
                 <w:szCs w:val="18"/>
                 <w:lang w:val="en-US"/>
               </w:rPr>
-              <w:t>, Bootstrap, amCharts, jQWidgets, SQLjs</w:t>
+              <w:t xml:space="preserve">, Babel, Gulp, </w:t>
+            </w:r>
+            <w:proofErr w:type="spellStart"/>
+            <w:r>
+              <w:rPr>
+                <w:rFonts w:cs="Calibri"/>
+                <w:b/>
+                <w:sz w:val="18"/>
+                <w:szCs w:val="18"/>
+                <w:lang w:val="en-US"/>
+              </w:rPr>
+              <w:t>Webpack</w:t>
+            </w:r>
+            <w:proofErr w:type="spellEnd"/>
+            <w:r>
+              <w:rPr>
+                <w:rFonts w:cs="Calibri"/>
+                <w:b/>
+                <w:sz w:val="18"/>
+                <w:szCs w:val="18"/>
+                <w:lang w:val="en-US"/>
+              </w:rPr>
+              <w:t>, ...</w:t>
             </w:r>
           </w:p>
         </w:tc>
@@ -371,7 +430,7 @@
                 <w:sz w:val="18"/>
                 <w:szCs w:val="18"/>
               </w:rPr>
-              <w:t>Concepts</w:t>
+              <w:t>Framework, Librairie</w:t>
             </w:r>
           </w:p>
         </w:tc>
@@ -386,16 +445,41 @@
                 <w:b/>
                 <w:sz w:val="18"/>
                 <w:szCs w:val="18"/>
-              </w:rPr>
-            </w:pPr>
-            <w:r>
-              <w:rPr>
-                <w:b/>
-                <w:sz w:val="18"/>
-                <w:szCs w:val="18"/>
-              </w:rPr>
-              <w:t>Programmation Orientée Objet, MVC, UML</w:t>
-            </w:r>
+                <w:lang w:val="en-US"/>
+              </w:rPr>
+            </w:pPr>
+            <w:r>
+              <w:rPr>
+                <w:rFonts w:cs="Calibri"/>
+                <w:b/>
+                <w:sz w:val="18"/>
+                <w:szCs w:val="18"/>
+                <w:lang w:val="en-US"/>
+              </w:rPr>
+              <w:t>jQuery, AngularJS</w:t>
+            </w:r>
+            <w:r>
+              <w:rPr>
+                <w:rFonts w:cs="Calibri"/>
+                <w:b/>
+                <w:sz w:val="18"/>
+                <w:szCs w:val="18"/>
+                <w:lang w:val="en-US"/>
+              </w:rPr>
+              <w:t xml:space="preserve">, Bootstrap, </w:t>
+            </w:r>
+            <w:proofErr w:type="spellStart"/>
+            <w:r>
+              <w:rPr>
+                <w:rFonts w:cs="Calibri"/>
+                <w:b/>
+                <w:sz w:val="18"/>
+                <w:szCs w:val="18"/>
+                <w:lang w:val="en-US"/>
+              </w:rPr>
+              <w:t>amCharts</w:t>
+            </w:r>
+            <w:proofErr w:type="spellEnd"/>
           </w:p>
         </w:tc>
       </w:tr>
@@ -411,20 +495,19 @@
           <w:p>
             <w:pPr>
               <w:rPr>
-                <w:b w:val="0"/>
-                <w:color w:val="767171" w:themeColor="background2" w:themeShade="80"/>
-                <w:sz w:val="18"/>
-                <w:szCs w:val="18"/>
-              </w:rPr>
-            </w:pPr>
-            <w:r>
-              <w:rPr>
-                <w:b w:val="0"/>
-                <w:color w:val="767171" w:themeColor="background2" w:themeShade="80"/>
-                <w:sz w:val="18"/>
-                <w:szCs w:val="18"/>
-              </w:rPr>
-              <w:t>Méthodologie</w:t>
+                <w:color w:val="767171" w:themeColor="background2" w:themeShade="80"/>
+                <w:sz w:val="18"/>
+                <w:szCs w:val="18"/>
+              </w:rPr>
+            </w:pPr>
+            <w:r>
+              <w:rPr>
+                <w:b w:val="0"/>
+                <w:color w:val="767171" w:themeColor="background2" w:themeShade="80"/>
+                <w:sz w:val="18"/>
+                <w:szCs w:val="18"/>
+              </w:rPr>
+              <w:t>Test unitaire</w:t>
             </w:r>
           </w:p>
         </w:tc>
@@ -447,8 +530,18 @@
                 <w:sz w:val="18"/>
                 <w:szCs w:val="18"/>
               </w:rPr>
-              <w:t>Agile SCRUM</w:t>
-            </w:r>
+              <w:t xml:space="preserve">Karma, Mocha, Chai, Jasmine, </w:t>
+            </w:r>
+            <w:proofErr w:type="spellStart"/>
+            <w:r>
+              <w:rPr>
+                <w:b/>
+                <w:sz w:val="18"/>
+                <w:szCs w:val="18"/>
+              </w:rPr>
+              <w:t>QUnit</w:t>
+            </w:r>
+            <w:proofErr w:type="spellEnd"/>
           </w:p>
         </w:tc>
       </w:tr>
@@ -467,15 +560,17 @@
                 <w:szCs w:val="18"/>
               </w:rPr>
             </w:pPr>
-            <w:r>
-              <w:rPr>
-                <w:b w:val="0"/>
-                <w:color w:val="767171" w:themeColor="background2" w:themeShade="80"/>
-                <w:sz w:val="18"/>
-                <w:szCs w:val="18"/>
-              </w:rPr>
-              <w:t>Test unitaire</w:t>
-            </w:r>
+            <w:proofErr w:type="spellStart"/>
+            <w:r>
+              <w:rPr>
+                <w:b w:val="0"/>
+                <w:color w:val="767171" w:themeColor="background2" w:themeShade="80"/>
+                <w:sz w:val="18"/>
+                <w:szCs w:val="18"/>
+              </w:rPr>
+              <w:t>Versioning</w:t>
+            </w:r>
+            <w:proofErr w:type="spellEnd"/>
           </w:p>
         </w:tc>
         <w:tc>
@@ -486,20 +581,28 @@
             <w:pPr>
               <w:cnfStyle w:val="000000000000" w:firstRow="0" w:lastRow="0" w:firstColumn="0" w:lastColumn="0" w:oddVBand="0" w:evenVBand="0" w:oddHBand="0" w:evenHBand="0" w:firstRowFirstColumn="0" w:firstRowLastColumn="0" w:lastRowFirstColumn="0" w:lastRowLastColumn="0"/>
               <w:rPr>
-                <w:rFonts w:cs="Calibri"/>
-                <w:b/>
-                <w:sz w:val="18"/>
-                <w:szCs w:val="18"/>
-              </w:rPr>
-            </w:pPr>
-            <w:r>
-              <w:rPr>
-                <w:rFonts w:cs="Calibri"/>
-                <w:b/>
-                <w:sz w:val="18"/>
-                <w:szCs w:val="18"/>
-              </w:rPr>
-              <w:t>QUnit</w:t>
+                <w:b/>
+                <w:sz w:val="18"/>
+                <w:szCs w:val="18"/>
+                <w:lang w:val="en-US"/>
+              </w:rPr>
+            </w:pPr>
+            <w:r>
+              <w:rPr>
+                <w:b/>
+                <w:sz w:val="18"/>
+                <w:szCs w:val="18"/>
+              </w:rPr>
+              <w:t xml:space="preserve">Git, GitHub, TFS, </w:t>
+            </w:r>
+            <w:r>
+              <w:rPr>
+                <w:b/>
+                <w:sz w:val="18"/>
+                <w:szCs w:val="18"/>
+                <w:lang w:val="en-US"/>
+              </w:rPr>
+              <w:t>SVN</w:t>
             </w:r>
           </w:p>
         </w:tc>
@@ -529,7 +632,7 @@
                 <w:sz w:val="18"/>
                 <w:szCs w:val="18"/>
               </w:rPr>
-              <w:t>Versioning</w:t>
+              <w:t>Concept</w:t>
             </w:r>
           </w:p>
         </w:tc>
@@ -544,25 +647,15 @@
                 <w:b/>
                 <w:sz w:val="18"/>
                 <w:szCs w:val="18"/>
-                <w:lang w:val="en-US"/>
-              </w:rPr>
-            </w:pPr>
-            <w:r>
-              <w:rPr>
-                <w:b/>
-                <w:sz w:val="18"/>
-                <w:szCs w:val="18"/>
-              </w:rPr>
-              <w:t xml:space="preserve">Git, GitHub, TFS, </w:t>
-            </w:r>
-            <w:r>
-              <w:rPr>
-                <w:b/>
-                <w:sz w:val="18"/>
-                <w:szCs w:val="18"/>
-                <w:lang w:val="en-US"/>
-              </w:rPr>
-              <w:t>SVN</w:t>
+              </w:rPr>
+            </w:pPr>
+            <w:r>
+              <w:rPr>
+                <w:b/>
+                <w:sz w:val="18"/>
+                <w:szCs w:val="18"/>
+              </w:rPr>
+              <w:t>Programmation Orientée Objet, MVC, UML</w:t>
             </w:r>
           </w:p>
         </w:tc>
@@ -589,7 +682,7 @@
                 <w:sz w:val="18"/>
                 <w:szCs w:val="18"/>
               </w:rPr>
-              <w:t>SGBD</w:t>
+              <w:t>Agilité</w:t>
             </w:r>
           </w:p>
         </w:tc>
@@ -612,7 +705,33 @@
                 <w:sz w:val="18"/>
                 <w:szCs w:val="18"/>
               </w:rPr>
-              <w:t>SQLite, MySQL, MS SQL Server</w:t>
+              <w:t>S</w:t>
+            </w:r>
+            <w:r>
+              <w:rPr>
+                <w:b/>
+                <w:sz w:val="18"/>
+                <w:szCs w:val="18"/>
+              </w:rPr>
+              <w:t xml:space="preserve">CRUM, </w:t>
+            </w:r>
+            <w:proofErr w:type="spellStart"/>
+            <w:r>
+              <w:rPr>
+                <w:b/>
+                <w:sz w:val="18"/>
+                <w:szCs w:val="18"/>
+              </w:rPr>
+              <w:t>Jira</w:t>
+            </w:r>
+            <w:proofErr w:type="spellEnd"/>
+            <w:r>
+              <w:rPr>
+                <w:b/>
+                <w:sz w:val="18"/>
+                <w:szCs w:val="18"/>
+              </w:rPr>
+              <w:t>, Confluence, Kanban</w:t>
             </w:r>
           </w:p>
         </w:tc>
@@ -642,7 +761,7 @@
                 <w:sz w:val="18"/>
                 <w:szCs w:val="18"/>
               </w:rPr>
-              <w:t>Serveur</w:t>
+              <w:t>SGBD</w:t>
             </w:r>
           </w:p>
         </w:tc>
@@ -659,21 +778,23 @@
                 <w:szCs w:val="18"/>
               </w:rPr>
             </w:pPr>
-            <w:r>
-              <w:rPr>
-                <w:b/>
-                <w:sz w:val="18"/>
-                <w:szCs w:val="18"/>
-              </w:rPr>
-              <w:t>Apache</w:t>
-            </w:r>
-            <w:r>
-              <w:rPr>
-                <w:b/>
-                <w:sz w:val="18"/>
-                <w:szCs w:val="18"/>
-              </w:rPr>
-              <w:t>, IIS</w:t>
+            <w:proofErr w:type="spellStart"/>
+            <w:r>
+              <w:rPr>
+                <w:b/>
+                <w:sz w:val="18"/>
+                <w:szCs w:val="18"/>
+              </w:rPr>
+              <w:t>SQLite</w:t>
+            </w:r>
+            <w:proofErr w:type="spellEnd"/>
+            <w:r>
+              <w:rPr>
+                <w:b/>
+                <w:sz w:val="18"/>
+                <w:szCs w:val="18"/>
+              </w:rPr>
+              <w:t>, MySQL, MS SQL Server</w:t>
             </w:r>
           </w:p>
         </w:tc>
@@ -700,7 +821,7 @@
                 <w:sz w:val="18"/>
                 <w:szCs w:val="18"/>
               </w:rPr>
-              <w:t>OS</w:t>
+              <w:t>Serveur</w:t>
             </w:r>
           </w:p>
         </w:tc>
@@ -722,18 +843,16 @@
                 <w:b/>
                 <w:sz w:val="18"/>
                 <w:szCs w:val="18"/>
-                <w:lang w:val="en-US"/>
-              </w:rPr>
-              <w:t xml:space="preserve">Windows, Mac, </w:t>
-            </w:r>
-            <w:r>
-              <w:rPr>
-                <w:b/>
-                <w:sz w:val="18"/>
-                <w:szCs w:val="18"/>
-                <w:lang w:val="en-US"/>
-              </w:rPr>
-              <w:t>Linux</w:t>
+              </w:rPr>
+              <w:t>Apache</w:t>
+            </w:r>
+            <w:r>
+              <w:rPr>
+                <w:b/>
+                <w:sz w:val="18"/>
+                <w:szCs w:val="18"/>
+              </w:rPr>
+              <w:t>, IIS</w:t>
             </w:r>
           </w:p>
         </w:tc>
@@ -763,6 +882,66 @@
                 <w:sz w:val="18"/>
                 <w:szCs w:val="18"/>
               </w:rPr>
+              <w:t>OS</w:t>
+            </w:r>
+          </w:p>
+        </w:tc>
+        <w:tc>
+          <w:tcPr>
+            <w:tcW w:w="8481" w:type="dxa"/>
+          </w:tcPr>
+          <w:p>
+            <w:pPr>
+              <w:cnfStyle w:val="000000100000" w:firstRow="0" w:lastRow="0" w:firstColumn="0" w:lastColumn="0" w:oddVBand="0" w:evenVBand="0" w:oddHBand="1" w:evenHBand="0" w:firstRowFirstColumn="0" w:firstRowLastColumn="0" w:lastRowFirstColumn="0" w:lastRowLastColumn="0"/>
+              <w:rPr>
+                <w:b/>
+                <w:sz w:val="18"/>
+                <w:szCs w:val="18"/>
+              </w:rPr>
+            </w:pPr>
+            <w:r>
+              <w:rPr>
+                <w:b/>
+                <w:sz w:val="18"/>
+                <w:szCs w:val="18"/>
+                <w:lang w:val="en-US"/>
+              </w:rPr>
+              <w:t xml:space="preserve">Windows, Mac, </w:t>
+            </w:r>
+            <w:r>
+              <w:rPr>
+                <w:b/>
+                <w:sz w:val="18"/>
+                <w:szCs w:val="18"/>
+                <w:lang w:val="en-US"/>
+              </w:rPr>
+              <w:t>Linux</w:t>
+            </w:r>
+          </w:p>
+        </w:tc>
+      </w:tr>
+      <w:tr>
+        <w:tc>
+          <w:tcPr>
+            <w:cnfStyle w:val="001000000000" w:firstRow="0" w:lastRow="0" w:firstColumn="1" w:lastColumn="0" w:oddVBand="0" w:evenVBand="0" w:oddHBand="0" w:evenHBand="0" w:firstRowFirstColumn="0" w:firstRowLastColumn="0" w:lastRowFirstColumn="0" w:lastRowLastColumn="0"/>
+            <w:tcW w:w="1985" w:type="dxa"/>
+          </w:tcPr>
+          <w:p>
+            <w:pPr>
+              <w:rPr>
+                <w:b w:val="0"/>
+                <w:color w:val="767171" w:themeColor="background2" w:themeShade="80"/>
+                <w:sz w:val="18"/>
+                <w:szCs w:val="18"/>
+              </w:rPr>
+            </w:pPr>
+            <w:r>
+              <w:rPr>
+                <w:b w:val="0"/>
+                <w:color w:val="767171" w:themeColor="background2" w:themeShade="80"/>
+                <w:sz w:val="18"/>
+                <w:szCs w:val="18"/>
+              </w:rPr>
               <w:t>IDE</w:t>
             </w:r>
             <w:r>
@@ -782,7 +961,7 @@
           </w:tcPr>
           <w:p>
             <w:pPr>
-              <w:cnfStyle w:val="000000100000" w:firstRow="0" w:lastRow="0" w:firstColumn="0" w:lastColumn="0" w:oddVBand="0" w:evenVBand="0" w:oddHBand="1" w:evenHBand="0" w:firstRowFirstColumn="0" w:firstRowLastColumn="0" w:lastRowFirstColumn="0" w:lastRowLastColumn="0"/>
+              <w:cnfStyle w:val="000000000000" w:firstRow="0" w:lastRow="0" w:firstColumn="0" w:lastColumn="0" w:oddVBand="0" w:evenVBand="0" w:oddHBand="0" w:evenHBand="0" w:firstRowFirstColumn="0" w:firstRowLastColumn="0" w:lastRowFirstColumn="0" w:lastRowLastColumn="0"/>
               <w:rPr>
                 <w:b/>
                 <w:sz w:val="18"/>
@@ -795,36 +974,29 @@
                 <w:b/>
                 <w:sz w:val="18"/>
                 <w:szCs w:val="18"/>
-                <w:lang w:val="en-GB"/>
-              </w:rPr>
-              <w:t xml:space="preserve">Visual Studio, </w:t>
-            </w:r>
-            <w:r>
-              <w:rPr>
-                <w:b/>
-                <w:sz w:val="18"/>
-                <w:szCs w:val="18"/>
-                <w:lang w:val="en-GB"/>
-              </w:rPr>
-              <w:t xml:space="preserve">Eclipse, </w:t>
-            </w:r>
-            <w:r>
-              <w:rPr>
-                <w:b/>
-                <w:sz w:val="18"/>
-                <w:szCs w:val="18"/>
-                <w:lang w:val="en-GB"/>
-              </w:rPr>
-              <w:t xml:space="preserve">NetBeans, VS Code, Atom, </w:t>
-            </w:r>
-            <w:r>
-              <w:rPr>
-                <w:b/>
-                <w:sz w:val="18"/>
-                <w:szCs w:val="18"/>
                 <w:lang w:val="en-US"/>
               </w:rPr>
-              <w:t>MySQL WorkBench, MS SQL Management Studio</w:t>
+              <w:t xml:space="preserve">VS Code, Atom, Visual Studio, Eclipse, NetBeans, MySQL </w:t>
+            </w:r>
+            <w:proofErr w:type="spellStart"/>
+            <w:r>
+              <w:rPr>
+                <w:b/>
+                <w:sz w:val="18"/>
+                <w:szCs w:val="18"/>
+                <w:lang w:val="en-US"/>
+              </w:rPr>
+              <w:t>WorkBench</w:t>
+            </w:r>
+            <w:proofErr w:type="spellEnd"/>
+            <w:r>
+              <w:rPr>
+                <w:b/>
+                <w:sz w:val="18"/>
+                <w:szCs w:val="18"/>
+                <w:lang w:val="en-US"/>
+              </w:rPr>
+              <w:t>, MS SQL Management Studio</w:t>
             </w:r>
           </w:p>
         </w:tc>
@@ -886,26 +1058,7 @@
                 <w:sz w:val="18"/>
                 <w:szCs w:val="18"/>
               </w:rPr>
-              <w:t>Septembre 2016</w:t>
-            </w:r>
-            <w:r>
-              <w:rPr>
-                <w:b w:val="0"/>
-                <w:color w:val="767171" w:themeColor="background2" w:themeShade="80"/>
-                <w:sz w:val="18"/>
-                <w:szCs w:val="18"/>
-              </w:rPr>
-              <w:br/>
-            </w:r>
-            <w:r>
-              <w:rPr>
-                <w:b w:val="0"/>
-                <w:i/>
-                <w:color w:val="767171" w:themeColor="background2" w:themeShade="80"/>
-                <w:sz w:val="18"/>
-                <w:szCs w:val="18"/>
-              </w:rPr>
-              <w:t>3 ans</w:t>
+              <w:t>Aujourd’hui…</w:t>
             </w:r>
           </w:p>
         </w:tc>
@@ -926,14 +1079,37 @@
                 <w:sz w:val="18"/>
                 <w:szCs w:val="18"/>
               </w:rPr>
-              <w:t>Servier – consultant Alten</w:t>
-            </w:r>
-            <w:r>
-              <w:rPr>
-                <w:sz w:val="18"/>
-                <w:szCs w:val="18"/>
-              </w:rPr>
-              <w:t>, Suresnes</w:t>
+              <w:t>Axa</w:t>
+            </w:r>
+            <w:r>
+              <w:rPr>
+                <w:sz w:val="18"/>
+                <w:szCs w:val="18"/>
+              </w:rPr>
+              <w:t xml:space="preserve"> – consultant </w:t>
+            </w:r>
+            <w:proofErr w:type="spellStart"/>
+            <w:r>
+              <w:rPr>
+                <w:sz w:val="18"/>
+                <w:szCs w:val="18"/>
+              </w:rPr>
+              <w:t>Alten</w:t>
+            </w:r>
+            <w:proofErr w:type="spellEnd"/>
+            <w:r>
+              <w:rPr>
+                <w:sz w:val="18"/>
+                <w:szCs w:val="18"/>
+              </w:rPr>
+              <w:t xml:space="preserve">, </w:t>
+            </w:r>
+            <w:r>
+              <w:rPr>
+                <w:sz w:val="18"/>
+                <w:szCs w:val="18"/>
+              </w:rPr>
+              <w:t>Nanterre</w:t>
             </w:r>
           </w:p>
           <w:p>
@@ -965,79 +1141,15 @@
                 <w:sz w:val="18"/>
                 <w:szCs w:val="18"/>
               </w:rPr>
-              <w:t xml:space="preserve"> Développe</w:t>
-            </w:r>
-            <w:r>
-              <w:rPr>
-                <w:b w:val="0"/>
-                <w:sz w:val="18"/>
-                <w:szCs w:val="18"/>
-              </w:rPr>
-              <w:t xml:space="preserve">r une </w:t>
-            </w:r>
-            <w:r>
-              <w:rPr>
-                <w:b w:val="0"/>
-                <w:sz w:val="18"/>
-                <w:szCs w:val="18"/>
-              </w:rPr>
-              <w:t>W</w:t>
-            </w:r>
-            <w:r>
-              <w:rPr>
-                <w:b w:val="0"/>
-                <w:sz w:val="18"/>
-                <w:szCs w:val="18"/>
-              </w:rPr>
-              <w:t xml:space="preserve">eb </w:t>
-            </w:r>
-            <w:r>
-              <w:rPr>
-                <w:b w:val="0"/>
-                <w:sz w:val="18"/>
-                <w:szCs w:val="18"/>
-              </w:rPr>
-              <w:t>A</w:t>
-            </w:r>
-            <w:r>
-              <w:rPr>
-                <w:b w:val="0"/>
-                <w:sz w:val="18"/>
-                <w:szCs w:val="18"/>
-              </w:rPr>
-              <w:t>pp</w:t>
-            </w:r>
-            <w:r>
-              <w:rPr>
-                <w:b w:val="0"/>
-                <w:sz w:val="18"/>
-                <w:szCs w:val="18"/>
-              </w:rPr>
-              <w:t xml:space="preserve"> responsive</w:t>
-            </w:r>
-            <w:r>
-              <w:rPr>
-                <w:b w:val="0"/>
-                <w:sz w:val="18"/>
-                <w:szCs w:val="18"/>
-              </w:rPr>
-              <w:t xml:space="preserve"> pour les outils BI,</w:t>
-            </w:r>
-            <w:r>
-              <w:rPr>
-                <w:b w:val="0"/>
-                <w:sz w:val="18"/>
-                <w:szCs w:val="18"/>
-              </w:rPr>
-              <w:t xml:space="preserve"> f</w:t>
-            </w:r>
-            <w:r>
-              <w:rPr>
-                <w:b w:val="0"/>
-                <w:sz w:val="18"/>
-                <w:szCs w:val="18"/>
-              </w:rPr>
-              <w:t>onctionnant en mode déconnecté</w:t>
+              <w:t xml:space="preserve"> </w:t>
+            </w:r>
+            <w:r>
+              <w:rPr>
+                <w:b w:val="0"/>
+                <w:sz w:val="18"/>
+                <w:szCs w:val="18"/>
+              </w:rPr>
+              <w:t>Participer à la refonte de l'espace client web, en mode Agile Kanban</w:t>
             </w:r>
           </w:p>
           <w:p>
@@ -1078,31 +1190,15 @@
                 <w:sz w:val="18"/>
                 <w:szCs w:val="18"/>
               </w:rPr>
-              <w:t xml:space="preserve"> Framework</w:t>
-            </w:r>
-            <w:r>
-              <w:rPr>
-                <w:b w:val="0"/>
-                <w:sz w:val="18"/>
-                <w:szCs w:val="18"/>
-              </w:rPr>
-              <w:t xml:space="preserve"> JS</w:t>
-            </w:r>
-            <w:r>
-              <w:rPr>
-                <w:b w:val="0"/>
-                <w:sz w:val="18"/>
-                <w:szCs w:val="18"/>
-              </w:rPr>
-              <w:t xml:space="preserve"> « from scratch », Tests unitaires, Document</w:t>
-            </w:r>
-            <w:r>
-              <w:rPr>
-                <w:b w:val="0"/>
-                <w:sz w:val="18"/>
-                <w:szCs w:val="18"/>
-              </w:rPr>
-              <w:t>ation, Maintenance, Refactoring</w:t>
+              <w:t xml:space="preserve"> </w:t>
+            </w:r>
+            <w:r>
+              <w:rPr>
+                <w:b w:val="0"/>
+                <w:sz w:val="18"/>
+                <w:szCs w:val="18"/>
+              </w:rPr>
+              <w:t>Développements JS, Tests unitaires automatisés Karma/Jasmine, BDD</w:t>
             </w:r>
           </w:p>
           <w:p>
@@ -1128,17 +1224,16 @@
                 <w:szCs w:val="18"/>
                 <w:lang w:val="en-US"/>
               </w:rPr>
-              <w:t>Techno</w:t>
-            </w:r>
-            <w:r>
-              <w:rPr>
-                <w:b w:val="0"/>
-                <w:i/>
+              <w:t>Techno :</w:t>
+            </w:r>
+            <w:r>
+              <w:rPr>
+                <w:b w:val="0"/>
                 <w:sz w:val="18"/>
                 <w:szCs w:val="18"/>
                 <w:lang w:val="en-US"/>
               </w:rPr>
-              <w:t xml:space="preserve"> :</w:t>
+              <w:t xml:space="preserve"> HTML, CSS, JS</w:t>
             </w:r>
             <w:r>
               <w:rPr>
@@ -1147,8 +1242,9 @@
                 <w:szCs w:val="18"/>
                 <w:lang w:val="en-US"/>
               </w:rPr>
-              <w:t xml:space="preserve"> HTML, CSS, </w:t>
-            </w:r>
+              <w:t xml:space="preserve">, </w:t>
+            </w:r>
+            <w:proofErr w:type="spellStart"/>
             <w:r>
               <w:rPr>
                 <w:b w:val="0"/>
@@ -1156,8 +1252,9 @@
                 <w:szCs w:val="18"/>
                 <w:lang w:val="en-US"/>
               </w:rPr>
-              <w:t>JS</w:t>
-            </w:r>
+              <w:t>Git</w:t>
+            </w:r>
+            <w:proofErr w:type="spellEnd"/>
             <w:r>
               <w:rPr>
                 <w:b w:val="0"/>
@@ -1165,8 +1262,9 @@
                 <w:szCs w:val="18"/>
                 <w:lang w:val="en-US"/>
               </w:rPr>
-              <w:t>, C#,</w:t>
-            </w:r>
+              <w:t xml:space="preserve">, </w:t>
+            </w:r>
+            <w:proofErr w:type="spellStart"/>
             <w:r>
               <w:rPr>
                 <w:b w:val="0"/>
@@ -1174,8 +1272,9 @@
                 <w:szCs w:val="18"/>
                 <w:lang w:val="en-US"/>
               </w:rPr>
-              <w:t xml:space="preserve"> SQL</w:t>
-            </w:r>
+              <w:t>npm</w:t>
+            </w:r>
+            <w:proofErr w:type="spellEnd"/>
           </w:p>
         </w:tc>
       </w:tr>
@@ -1204,7 +1303,7 @@
                 <w:sz w:val="18"/>
                 <w:szCs w:val="18"/>
               </w:rPr>
-              <w:t>Juin 2013</w:t>
+              <w:t>Septembre 2016</w:t>
             </w:r>
             <w:r>
               <w:rPr>
@@ -1223,7 +1322,7 @@
                 <w:sz w:val="18"/>
                 <w:szCs w:val="18"/>
               </w:rPr>
-              <w:t>3 mois</w:t>
+              <w:t>3 ans</w:t>
             </w:r>
           </w:p>
         </w:tc>
@@ -1240,78 +1339,41 @@
                 <w:szCs w:val="18"/>
               </w:rPr>
             </w:pPr>
-            <w:r>
-              <w:rPr>
-                <w:b/>
-                <w:sz w:val="18"/>
-                <w:szCs w:val="18"/>
-              </w:rPr>
-              <w:t xml:space="preserve">Bouygues Telecom </w:t>
-            </w:r>
-            <w:r>
-              <w:rPr>
-                <w:b/>
-                <w:sz w:val="18"/>
-                <w:szCs w:val="18"/>
-              </w:rPr>
-              <w:t>– c</w:t>
-            </w:r>
-            <w:r>
-              <w:rPr>
-                <w:b/>
-                <w:sz w:val="18"/>
-                <w:szCs w:val="18"/>
-              </w:rPr>
-              <w:t>onsultant Alten</w:t>
-            </w:r>
-            <w:r>
-              <w:rPr>
-                <w:b/>
-                <w:sz w:val="18"/>
-                <w:szCs w:val="18"/>
-              </w:rPr>
-              <w:t>, Paris</w:t>
-            </w:r>
-            <w:r>
-              <w:rPr>
-                <w:b/>
-                <w:sz w:val="18"/>
-                <w:szCs w:val="18"/>
-              </w:rPr>
-              <w:t xml:space="preserve"> </w:t>
-            </w:r>
-            <w:r>
-              <w:rPr>
-                <w:i/>
-                <w:sz w:val="18"/>
-                <w:szCs w:val="18"/>
-              </w:rPr>
-              <w:t>(2</w:t>
-            </w:r>
-            <w:r>
-              <w:rPr>
-                <w:i/>
-                <w:sz w:val="18"/>
-                <w:szCs w:val="18"/>
-                <w:vertAlign w:val="superscript"/>
-              </w:rPr>
-              <w:t>e</w:t>
-            </w:r>
-            <w:r>
-              <w:rPr>
-                <w:i/>
-                <w:sz w:val="18"/>
-                <w:szCs w:val="18"/>
-              </w:rPr>
-              <w:t xml:space="preserve"> intervention</w:t>
-            </w:r>
-            <w:r>
-              <w:rPr>
-                <w:i/>
-                <w:sz w:val="18"/>
-                <w:szCs w:val="18"/>
-              </w:rPr>
-              <w:t>)</w:t>
+            <w:proofErr w:type="spellStart"/>
+            <w:r>
+              <w:rPr>
+                <w:b/>
+                <w:sz w:val="18"/>
+                <w:szCs w:val="18"/>
+              </w:rPr>
+              <w:t>Servier</w:t>
+            </w:r>
+            <w:proofErr w:type="spellEnd"/>
+            <w:r>
+              <w:rPr>
+                <w:b/>
+                <w:sz w:val="18"/>
+                <w:szCs w:val="18"/>
+              </w:rPr>
+              <w:t xml:space="preserve"> – consultant </w:t>
+            </w:r>
+            <w:proofErr w:type="spellStart"/>
+            <w:r>
+              <w:rPr>
+                <w:b/>
+                <w:sz w:val="18"/>
+                <w:szCs w:val="18"/>
+              </w:rPr>
+              <w:t>Alten</w:t>
+            </w:r>
+            <w:proofErr w:type="spellEnd"/>
+            <w:r>
+              <w:rPr>
+                <w:b/>
+                <w:sz w:val="18"/>
+                <w:szCs w:val="18"/>
+              </w:rPr>
+              <w:t>, Suresnes</w:t>
             </w:r>
           </w:p>
           <w:p>
@@ -1323,6 +1385,7 @@
               </w:numPr>
               <w:cnfStyle w:val="000000100000" w:firstRow="0" w:lastRow="0" w:firstColumn="0" w:lastColumn="0" w:oddVBand="0" w:evenVBand="0" w:oddHBand="1" w:evenHBand="0" w:firstRowFirstColumn="0" w:firstRowLastColumn="0" w:lastRowFirstColumn="0" w:lastRowLastColumn="0"/>
               <w:rPr>
+                <w:b/>
                 <w:sz w:val="18"/>
                 <w:szCs w:val="18"/>
               </w:rPr>
@@ -1333,28 +1396,28 @@
                 <w:sz w:val="18"/>
                 <w:szCs w:val="18"/>
               </w:rPr>
-              <w:t>Mission :</w:t>
-            </w:r>
-            <w:r>
-              <w:rPr>
-                <w:sz w:val="18"/>
-                <w:szCs w:val="18"/>
-              </w:rPr>
-              <w:t xml:space="preserve"> Refonte graphique du portail mobile (</w:t>
-            </w:r>
-            <w:r>
-              <w:rPr>
-                <w:sz w:val="18"/>
-                <w:szCs w:val="18"/>
-              </w:rPr>
-              <w:t xml:space="preserve">site à </w:t>
-            </w:r>
-            <w:r>
-              <w:rPr>
-                <w:sz w:val="18"/>
-                <w:szCs w:val="18"/>
-              </w:rPr>
-              <w:t>fort trafic, 1 million de visites / mois)</w:t>
+              <w:t>Mission :</w:t>
+            </w:r>
+            <w:r>
+              <w:rPr>
+                <w:sz w:val="18"/>
+                <w:szCs w:val="18"/>
+              </w:rPr>
+              <w:t xml:space="preserve"> Développe</w:t>
+            </w:r>
+            <w:r>
+              <w:rPr>
+                <w:sz w:val="18"/>
+                <w:szCs w:val="18"/>
+              </w:rPr>
+              <w:t xml:space="preserve">r une </w:t>
+            </w:r>
+            <w:r>
+              <w:rPr>
+                <w:sz w:val="18"/>
+                <w:szCs w:val="18"/>
+              </w:rPr>
+              <w:t>Web App responsive pour les outils BI, fonctionnant en mode déconnecté</w:t>
             </w:r>
           </w:p>
           <w:p>
@@ -1366,6 +1429,7 @@
               </w:numPr>
               <w:cnfStyle w:val="000000100000" w:firstRow="0" w:lastRow="0" w:firstColumn="0" w:lastColumn="0" w:oddVBand="0" w:evenVBand="0" w:oddHBand="1" w:evenHBand="0" w:firstRowFirstColumn="0" w:firstRowLastColumn="0" w:lastRowFirstColumn="0" w:lastRowLastColumn="0"/>
               <w:rPr>
+                <w:b/>
                 <w:sz w:val="18"/>
                 <w:szCs w:val="18"/>
               </w:rPr>
@@ -1384,85 +1448,61 @@
                 <w:sz w:val="18"/>
                 <w:szCs w:val="18"/>
               </w:rPr>
-              <w:t> :</w:t>
-            </w:r>
-            <w:r>
-              <w:rPr>
-                <w:sz w:val="18"/>
-                <w:szCs w:val="18"/>
-              </w:rPr>
-              <w:t xml:space="preserve"> Intégration web</w:t>
-            </w:r>
-            <w:r>
-              <w:rPr>
-                <w:sz w:val="18"/>
-                <w:szCs w:val="18"/>
-              </w:rPr>
-              <w:t xml:space="preserve"> aux</w:t>
-            </w:r>
-            <w:r>
-              <w:rPr>
-                <w:sz w:val="18"/>
-                <w:szCs w:val="18"/>
-              </w:rPr>
-              <w:t xml:space="preserve"> standards</w:t>
-            </w:r>
-            <w:r>
-              <w:rPr>
-                <w:sz w:val="18"/>
-                <w:szCs w:val="18"/>
-              </w:rPr>
-              <w:t xml:space="preserve"> du</w:t>
-            </w:r>
-            <w:r>
-              <w:rPr>
-                <w:sz w:val="18"/>
-                <w:szCs w:val="18"/>
-              </w:rPr>
-              <w:t xml:space="preserve"> W3C</w:t>
-            </w:r>
-            <w:r>
-              <w:rPr>
-                <w:sz w:val="18"/>
-                <w:szCs w:val="18"/>
-              </w:rPr>
-              <w:t xml:space="preserve"> et</w:t>
-            </w:r>
-            <w:r>
-              <w:rPr>
-                <w:sz w:val="18"/>
-                <w:szCs w:val="18"/>
-              </w:rPr>
-              <w:t xml:space="preserve"> c</w:t>
-            </w:r>
-            <w:r>
-              <w:rPr>
-                <w:sz w:val="18"/>
-                <w:szCs w:val="18"/>
-              </w:rPr>
-              <w:t>ompatibilité</w:t>
-            </w:r>
-            <w:r>
-              <w:rPr>
-                <w:sz w:val="18"/>
-                <w:szCs w:val="18"/>
-              </w:rPr>
-              <w:t xml:space="preserve"> terminaux</w:t>
-            </w:r>
-            <w:r>
-              <w:rPr>
-                <w:sz w:val="18"/>
-                <w:szCs w:val="18"/>
-              </w:rPr>
-              <w:t xml:space="preserve"> </w:t>
-            </w:r>
-            <w:r>
-              <w:rPr>
-                <w:sz w:val="18"/>
-                <w:szCs w:val="18"/>
-              </w:rPr>
-              <w:t>mobiles, Recette</w:t>
-            </w:r>
+              <w:t xml:space="preserve"> :</w:t>
+            </w:r>
+            <w:r>
+              <w:rPr>
+                <w:sz w:val="18"/>
+                <w:szCs w:val="18"/>
+              </w:rPr>
+              <w:t xml:space="preserve"> Framework</w:t>
+            </w:r>
+            <w:r>
+              <w:rPr>
+                <w:sz w:val="18"/>
+                <w:szCs w:val="18"/>
+              </w:rPr>
+              <w:t xml:space="preserve"> JS</w:t>
+            </w:r>
+            <w:r>
+              <w:rPr>
+                <w:sz w:val="18"/>
+                <w:szCs w:val="18"/>
+              </w:rPr>
+              <w:t xml:space="preserve"> « </w:t>
+            </w:r>
+            <w:proofErr w:type="spellStart"/>
+            <w:r>
+              <w:rPr>
+                <w:sz w:val="18"/>
+                <w:szCs w:val="18"/>
+              </w:rPr>
+              <w:t>from</w:t>
+            </w:r>
+            <w:proofErr w:type="spellEnd"/>
+            <w:r>
+              <w:rPr>
+                <w:sz w:val="18"/>
+                <w:szCs w:val="18"/>
+              </w:rPr>
+              <w:t xml:space="preserve"> scratch », Tests unitaires, Document</w:t>
+            </w:r>
+            <w:r>
+              <w:rPr>
+                <w:sz w:val="18"/>
+                <w:szCs w:val="18"/>
+              </w:rPr>
+              <w:t xml:space="preserve">ation, Maintenance, </w:t>
+            </w:r>
+            <w:proofErr w:type="spellStart"/>
+            <w:r>
+              <w:rPr>
+                <w:sz w:val="18"/>
+                <w:szCs w:val="18"/>
+              </w:rPr>
+              <w:t>Refactoring</w:t>
+            </w:r>
+            <w:proofErr w:type="spellEnd"/>
           </w:p>
           <w:p>
             <w:pPr>
@@ -1473,8 +1513,10 @@
               </w:numPr>
               <w:cnfStyle w:val="000000100000" w:firstRow="0" w:lastRow="0" w:firstColumn="0" w:lastColumn="0" w:oddVBand="0" w:evenVBand="0" w:oddHBand="1" w:evenHBand="0" w:firstRowFirstColumn="0" w:firstRowLastColumn="0" w:lastRowFirstColumn="0" w:lastRowLastColumn="0"/>
               <w:rPr>
-                <w:sz w:val="18"/>
-                <w:szCs w:val="18"/>
+                <w:b/>
+                <w:sz w:val="18"/>
+                <w:szCs w:val="18"/>
+                <w:lang w:val="en-US"/>
               </w:rPr>
             </w:pPr>
             <w:r>
@@ -1482,30 +1524,25 @@
                 <w:i/>
                 <w:sz w:val="18"/>
                 <w:szCs w:val="18"/>
-              </w:rPr>
-              <w:t>Techno</w:t>
-            </w:r>
-            <w:r>
-              <w:rPr>
-                <w:i/>
-                <w:sz w:val="18"/>
-                <w:szCs w:val="18"/>
-              </w:rPr>
-              <w:t> :</w:t>
-            </w:r>
-            <w:r>
-              <w:rPr>
-                <w:sz w:val="18"/>
-                <w:szCs w:val="18"/>
-              </w:rPr>
-              <w:t xml:space="preserve"> HTML, CSS, </w:t>
-            </w:r>
-            <w:r>
-              <w:rPr>
-                <w:sz w:val="18"/>
-                <w:szCs w:val="18"/>
-              </w:rPr>
-              <w:t>JS</w:t>
+                <w:lang w:val="en-US"/>
+              </w:rPr>
+              <w:t>Techno :</w:t>
+            </w:r>
+            <w:r>
+              <w:rPr>
+                <w:sz w:val="18"/>
+                <w:szCs w:val="18"/>
+                <w:lang w:val="en-US"/>
+              </w:rPr>
+              <w:t xml:space="preserve"> HTML, CSS, JS, C#,</w:t>
+            </w:r>
+            <w:r>
+              <w:rPr>
+                <w:sz w:val="18"/>
+                <w:szCs w:val="18"/>
+                <w:lang w:val="en-US"/>
+              </w:rPr>
+              <w:t xml:space="preserve"> SQL</w:t>
             </w:r>
           </w:p>
         </w:tc>
@@ -1532,7 +1569,7 @@
                 <w:sz w:val="18"/>
                 <w:szCs w:val="18"/>
               </w:rPr>
-              <w:t>Mars 2013</w:t>
+              <w:t>Juin 2013</w:t>
             </w:r>
             <w:r>
               <w:rPr>
@@ -1551,7 +1588,7 @@
                 <w:sz w:val="18"/>
                 <w:szCs w:val="18"/>
               </w:rPr>
-              <w:t>5 mois</w:t>
+              <w:t>3 mois</w:t>
             </w:r>
           </w:p>
         </w:tc>
@@ -1574,7 +1611,7 @@
                 <w:sz w:val="18"/>
                 <w:szCs w:val="18"/>
               </w:rPr>
-              <w:t xml:space="preserve">Surikate </w:t>
+              <w:t xml:space="preserve">Bouygues Telecom </w:t>
             </w:r>
             <w:r>
               <w:rPr>
@@ -1590,15 +1627,58 @@
                 <w:sz w:val="18"/>
                 <w:szCs w:val="18"/>
               </w:rPr>
-              <w:t>onsultant Alten</w:t>
-            </w:r>
-            <w:r>
-              <w:rPr>
-                <w:b/>
-                <w:sz w:val="18"/>
-                <w:szCs w:val="18"/>
-              </w:rPr>
-              <w:t>, Clichy</w:t>
+              <w:t xml:space="preserve">onsultant </w:t>
+            </w:r>
+            <w:proofErr w:type="spellStart"/>
+            <w:r>
+              <w:rPr>
+                <w:b/>
+                <w:sz w:val="18"/>
+                <w:szCs w:val="18"/>
+              </w:rPr>
+              <w:t>Alten</w:t>
+            </w:r>
+            <w:proofErr w:type="spellEnd"/>
+            <w:r>
+              <w:rPr>
+                <w:b/>
+                <w:sz w:val="18"/>
+                <w:szCs w:val="18"/>
+              </w:rPr>
+              <w:t xml:space="preserve">, Paris </w:t>
+            </w:r>
+            <w:r>
+              <w:rPr>
+                <w:i/>
+                <w:sz w:val="18"/>
+                <w:szCs w:val="18"/>
+              </w:rPr>
+              <w:t>(2</w:t>
+            </w:r>
+            <w:r>
+              <w:rPr>
+                <w:i/>
+                <w:sz w:val="18"/>
+                <w:szCs w:val="18"/>
+                <w:vertAlign w:val="superscript"/>
+              </w:rPr>
+              <w:t>e</w:t>
+            </w:r>
+            <w:r>
+              <w:rPr>
+                <w:i/>
+                <w:sz w:val="18"/>
+                <w:szCs w:val="18"/>
+              </w:rPr>
+              <w:t xml:space="preserve"> intervention</w:t>
+            </w:r>
+            <w:r>
+              <w:rPr>
+                <w:i/>
+                <w:sz w:val="18"/>
+                <w:szCs w:val="18"/>
+              </w:rPr>
+              <w:t>)</w:t>
             </w:r>
           </w:p>
           <w:p>
@@ -1627,35 +1707,7 @@
                 <w:sz w:val="18"/>
                 <w:szCs w:val="18"/>
               </w:rPr>
-              <w:t xml:space="preserve"> </w:t>
-            </w:r>
-            <w:r>
-              <w:rPr>
-                <w:sz w:val="18"/>
-                <w:szCs w:val="18"/>
-              </w:rPr>
-              <w:t xml:space="preserve">Développer </w:t>
-            </w:r>
-            <w:r>
-              <w:rPr>
-                <w:sz w:val="18"/>
-                <w:szCs w:val="18"/>
-              </w:rPr>
-              <w:t xml:space="preserve">une régie publicitaire digitale </w:t>
-            </w:r>
-            <w:r>
-              <w:rPr>
-                <w:sz w:val="18"/>
-                <w:szCs w:val="18"/>
-              </w:rPr>
-              <w:t>pour</w:t>
-            </w:r>
-            <w:r>
-              <w:rPr>
-                <w:sz w:val="18"/>
-                <w:szCs w:val="18"/>
-              </w:rPr>
-              <w:t xml:space="preserve"> terminaux mobiles</w:t>
+              <w:t xml:space="preserve"> Refonte graphique du portail mobile (site à fort trafic, 1 million de visites / mois)</w:t>
             </w:r>
           </w:p>
           <w:p>
@@ -1692,14 +1744,21 @@
                 <w:sz w:val="18"/>
                 <w:szCs w:val="18"/>
               </w:rPr>
-              <w:t xml:space="preserve"> Bannières publicitaires RIA</w:t>
-            </w:r>
-            <w:r>
-              <w:rPr>
-                <w:sz w:val="18"/>
-                <w:szCs w:val="18"/>
-              </w:rPr>
-              <w:t xml:space="preserve"> –</w:t>
+              <w:t xml:space="preserve"> Intégration web aux standards du W3C</w:t>
+            </w:r>
+            <w:r>
+              <w:rPr>
+                <w:sz w:val="18"/>
+                <w:szCs w:val="18"/>
+              </w:rPr>
+              <w:t xml:space="preserve"> et c</w:t>
+            </w:r>
+            <w:r>
+              <w:rPr>
+                <w:sz w:val="18"/>
+                <w:szCs w:val="18"/>
+              </w:rPr>
+              <w:t>ompatibilité terminaux</w:t>
             </w:r>
             <w:r>
               <w:rPr>
@@ -1713,56 +1772,7 @@
                 <w:sz w:val="18"/>
                 <w:szCs w:val="18"/>
               </w:rPr>
-              <w:t>F</w:t>
-            </w:r>
-            <w:r>
-              <w:rPr>
-                <w:sz w:val="18"/>
-                <w:szCs w:val="18"/>
-              </w:rPr>
-              <w:t xml:space="preserve">rontend, </w:t>
-            </w:r>
-            <w:r>
-              <w:rPr>
-                <w:sz w:val="18"/>
-                <w:szCs w:val="18"/>
-              </w:rPr>
-              <w:t>Fonctionnalité</w:t>
-            </w:r>
-            <w:r>
-              <w:rPr>
-                <w:sz w:val="18"/>
-                <w:szCs w:val="18"/>
-              </w:rPr>
-              <w:t>s du module d’administration</w:t>
-            </w:r>
-            <w:r>
-              <w:rPr>
-                <w:sz w:val="18"/>
-                <w:szCs w:val="18"/>
-              </w:rPr>
-              <w:t xml:space="preserve"> –</w:t>
-            </w:r>
-            <w:r>
-              <w:rPr>
-                <w:sz w:val="18"/>
-                <w:szCs w:val="18"/>
-              </w:rPr>
-              <w:t xml:space="preserve"> </w:t>
-            </w:r>
-            <w:r>
-              <w:rPr>
-                <w:sz w:val="18"/>
-                <w:szCs w:val="18"/>
-              </w:rPr>
-              <w:t>B</w:t>
-            </w:r>
-            <w:r>
-              <w:rPr>
-                <w:sz w:val="18"/>
-                <w:szCs w:val="18"/>
-              </w:rPr>
-              <w:t>ackend</w:t>
+              <w:t>mobiles, Recette</w:t>
             </w:r>
           </w:p>
           <w:p>
@@ -1799,28 +1809,7 @@
                 <w:sz w:val="18"/>
                 <w:szCs w:val="18"/>
               </w:rPr>
-              <w:t xml:space="preserve"> J</w:t>
-            </w:r>
-            <w:r>
-              <w:rPr>
-                <w:sz w:val="18"/>
-                <w:szCs w:val="18"/>
-              </w:rPr>
-              <w:t>avascript</w:t>
-            </w:r>
-            <w:r>
-              <w:rPr>
-                <w:sz w:val="18"/>
-                <w:szCs w:val="18"/>
-              </w:rPr>
-              <w:t xml:space="preserve"> Natif, PHP, </w:t>
-            </w:r>
-            <w:r>
-              <w:rPr>
-                <w:sz w:val="18"/>
-                <w:szCs w:val="18"/>
-              </w:rPr>
-              <w:t>SQL</w:t>
+              <w:t xml:space="preserve"> HTML, CSS, JS</w:t>
             </w:r>
           </w:p>
         </w:tc>
@@ -1850,7 +1839,7 @@
                 <w:sz w:val="18"/>
                 <w:szCs w:val="18"/>
               </w:rPr>
-              <w:t>Octobre 2012</w:t>
+              <w:t>Mars 2013</w:t>
             </w:r>
             <w:r>
               <w:rPr>
@@ -1869,7 +1858,7 @@
                 <w:sz w:val="18"/>
                 <w:szCs w:val="18"/>
               </w:rPr>
-              <w:t>1 an</w:t>
+              <w:t>5 mois</w:t>
             </w:r>
           </w:p>
         </w:tc>
@@ -1892,7 +1881,7 @@
                 <w:sz w:val="18"/>
                 <w:szCs w:val="18"/>
               </w:rPr>
-              <w:t xml:space="preserve">Bouygues Telecom </w:t>
+              <w:t xml:space="preserve">Surikate </w:t>
             </w:r>
             <w:r>
               <w:rPr>
@@ -1908,56 +1897,25 @@
                 <w:sz w:val="18"/>
                 <w:szCs w:val="18"/>
               </w:rPr>
-              <w:t>onsultant Alten</w:t>
-            </w:r>
-            <w:r>
-              <w:rPr>
-                <w:b/>
-                <w:sz w:val="18"/>
-                <w:szCs w:val="18"/>
-              </w:rPr>
-              <w:t>, Paris</w:t>
-            </w:r>
-            <w:r>
-              <w:rPr>
-                <w:b/>
-                <w:sz w:val="18"/>
-                <w:szCs w:val="18"/>
-              </w:rPr>
-              <w:t xml:space="preserve"> </w:t>
-            </w:r>
-            <w:r>
-              <w:rPr>
-                <w:i/>
-                <w:sz w:val="18"/>
-                <w:szCs w:val="18"/>
-              </w:rPr>
-              <w:t>(1</w:t>
-            </w:r>
-            <w:r>
-              <w:rPr>
-                <w:i/>
-                <w:sz w:val="18"/>
-                <w:szCs w:val="18"/>
-                <w:vertAlign w:val="superscript"/>
-              </w:rPr>
-              <w:t>ère</w:t>
-            </w:r>
-            <w:r>
-              <w:rPr>
-                <w:i/>
-                <w:sz w:val="18"/>
-                <w:szCs w:val="18"/>
-              </w:rPr>
-              <w:t xml:space="preserve"> intervention</w:t>
-            </w:r>
-            <w:r>
-              <w:rPr>
-                <w:i/>
-                <w:sz w:val="18"/>
-                <w:szCs w:val="18"/>
-              </w:rPr>
-              <w:t>)</w:t>
+              <w:t xml:space="preserve">onsultant </w:t>
+            </w:r>
+            <w:proofErr w:type="spellStart"/>
+            <w:r>
+              <w:rPr>
+                <w:b/>
+                <w:sz w:val="18"/>
+                <w:szCs w:val="18"/>
+              </w:rPr>
+              <w:t>Alten</w:t>
+            </w:r>
+            <w:proofErr w:type="spellEnd"/>
+            <w:r>
+              <w:rPr>
+                <w:b/>
+                <w:sz w:val="18"/>
+                <w:szCs w:val="18"/>
+              </w:rPr>
+              <w:t>, Clichy</w:t>
             </w:r>
           </w:p>
           <w:p>
@@ -1993,14 +1951,14 @@
                 <w:sz w:val="18"/>
                 <w:szCs w:val="18"/>
               </w:rPr>
-              <w:t>Administrer le</w:t>
-            </w:r>
-            <w:r>
-              <w:rPr>
-                <w:sz w:val="18"/>
-                <w:szCs w:val="18"/>
-              </w:rPr>
-              <w:t xml:space="preserve"> portail mobile (site à fort trafic, 1 million de visites / mois)</w:t>
+              <w:t xml:space="preserve">Développer </w:t>
+            </w:r>
+            <w:r>
+              <w:rPr>
+                <w:sz w:val="18"/>
+                <w:szCs w:val="18"/>
+              </w:rPr>
+              <w:t>une régie publicitaire digitale pour terminaux mobiles</w:t>
             </w:r>
           </w:p>
           <w:p>
@@ -2037,22 +1995,61 @@
                 <w:sz w:val="18"/>
                 <w:szCs w:val="18"/>
               </w:rPr>
+              <w:t xml:space="preserve"> Bannières publicitaires RIA</w:t>
+            </w:r>
+            <w:r>
+              <w:rPr>
+                <w:sz w:val="18"/>
+                <w:szCs w:val="18"/>
+              </w:rPr>
+              <w:t xml:space="preserve"> –</w:t>
+            </w:r>
+            <w:r>
+              <w:rPr>
+                <w:sz w:val="18"/>
+                <w:szCs w:val="18"/>
+              </w:rPr>
               <w:t xml:space="preserve"> </w:t>
             </w:r>
-            <w:r>
-              <w:rPr>
-                <w:sz w:val="18"/>
-                <w:szCs w:val="18"/>
-              </w:rPr>
-              <w:t>Evolution du module de paiement</w:t>
-            </w:r>
-            <w:r>
-              <w:rPr>
-                <w:sz w:val="18"/>
-                <w:szCs w:val="18"/>
-              </w:rPr>
-              <w:t>, Webmastering</w:t>
-            </w:r>
+            <w:proofErr w:type="spellStart"/>
+            <w:r>
+              <w:rPr>
+                <w:sz w:val="18"/>
+                <w:szCs w:val="18"/>
+              </w:rPr>
+              <w:t>Frontend</w:t>
+            </w:r>
+            <w:proofErr w:type="spellEnd"/>
+            <w:r>
+              <w:rPr>
+                <w:sz w:val="18"/>
+                <w:szCs w:val="18"/>
+              </w:rPr>
+              <w:t>, Fonctionnalités du module d’administration</w:t>
+            </w:r>
+            <w:r>
+              <w:rPr>
+                <w:sz w:val="18"/>
+                <w:szCs w:val="18"/>
+              </w:rPr>
+              <w:t xml:space="preserve"> –</w:t>
+            </w:r>
+            <w:r>
+              <w:rPr>
+                <w:sz w:val="18"/>
+                <w:szCs w:val="18"/>
+              </w:rPr>
+              <w:t xml:space="preserve"> </w:t>
+            </w:r>
+            <w:proofErr w:type="spellStart"/>
+            <w:r>
+              <w:rPr>
+                <w:sz w:val="18"/>
+                <w:szCs w:val="18"/>
+              </w:rPr>
+              <w:t>Backend</w:t>
+            </w:r>
+            <w:proofErr w:type="spellEnd"/>
           </w:p>
           <w:p>
             <w:pPr>
@@ -2088,7 +2085,30 @@
                 <w:sz w:val="18"/>
                 <w:szCs w:val="18"/>
               </w:rPr>
-              <w:t xml:space="preserve"> CMS PHP propriétaire, HTML, CSS, JS</w:t>
+              <w:t xml:space="preserve"> </w:t>
+            </w:r>
+            <w:proofErr w:type="spellStart"/>
+            <w:r>
+              <w:rPr>
+                <w:sz w:val="18"/>
+                <w:szCs w:val="18"/>
+              </w:rPr>
+              <w:t>Javascript</w:t>
+            </w:r>
+            <w:proofErr w:type="spellEnd"/>
+            <w:r>
+              <w:rPr>
+                <w:sz w:val="18"/>
+                <w:szCs w:val="18"/>
+              </w:rPr>
+              <w:t xml:space="preserve"> Natif, PHP, </w:t>
+            </w:r>
+            <w:r>
+              <w:rPr>
+                <w:sz w:val="18"/>
+                <w:szCs w:val="18"/>
+              </w:rPr>
+              <w:t>SQL</w:t>
             </w:r>
           </w:p>
         </w:tc>
@@ -2115,7 +2135,7 @@
                 <w:sz w:val="18"/>
                 <w:szCs w:val="18"/>
               </w:rPr>
-              <w:t>Septembre 2011</w:t>
+              <w:t>Octobre 2012</w:t>
             </w:r>
             <w:r>
               <w:rPr>
@@ -2134,7 +2154,7 @@
                 <w:sz w:val="18"/>
                 <w:szCs w:val="18"/>
               </w:rPr>
-              <w:t>3 ans</w:t>
+              <w:t>1 an</w:t>
             </w:r>
           </w:p>
         </w:tc>
@@ -2157,7 +2177,74 @@
                 <w:sz w:val="18"/>
                 <w:szCs w:val="18"/>
               </w:rPr>
-              <w:t>FSJU, Paris</w:t>
+              <w:t xml:space="preserve">Bouygues Telecom </w:t>
+            </w:r>
+            <w:r>
+              <w:rPr>
+                <w:b/>
+                <w:sz w:val="18"/>
+                <w:szCs w:val="18"/>
+              </w:rPr>
+              <w:t>– c</w:t>
+            </w:r>
+            <w:r>
+              <w:rPr>
+                <w:b/>
+                <w:sz w:val="18"/>
+                <w:szCs w:val="18"/>
+              </w:rPr>
+              <w:t xml:space="preserve">onsultant </w:t>
+            </w:r>
+            <w:proofErr w:type="spellStart"/>
+            <w:r>
+              <w:rPr>
+                <w:b/>
+                <w:sz w:val="18"/>
+                <w:szCs w:val="18"/>
+              </w:rPr>
+              <w:t>Alten</w:t>
+            </w:r>
+            <w:proofErr w:type="spellEnd"/>
+            <w:r>
+              <w:rPr>
+                <w:b/>
+                <w:sz w:val="18"/>
+                <w:szCs w:val="18"/>
+              </w:rPr>
+              <w:t xml:space="preserve">, Paris </w:t>
+            </w:r>
+            <w:r>
+              <w:rPr>
+                <w:i/>
+                <w:sz w:val="18"/>
+                <w:szCs w:val="18"/>
+              </w:rPr>
+              <w:t>(1</w:t>
+            </w:r>
+            <w:r>
+              <w:rPr>
+                <w:i/>
+                <w:sz w:val="18"/>
+                <w:szCs w:val="18"/>
+                <w:vertAlign w:val="superscript"/>
+              </w:rPr>
+              <w:t>ère</w:t>
+            </w:r>
+            <w:r>
+              <w:rPr>
+                <w:i/>
+                <w:sz w:val="18"/>
+                <w:szCs w:val="18"/>
+              </w:rPr>
+              <w:t xml:space="preserve"> intervention</w:t>
+            </w:r>
+            <w:r>
+              <w:rPr>
+                <w:i/>
+                <w:sz w:val="18"/>
+                <w:szCs w:val="18"/>
+              </w:rPr>
+              <w:t>)</w:t>
             </w:r>
           </w:p>
           <w:p>
@@ -2186,48 +2273,6 @@
                 <w:sz w:val="18"/>
                 <w:szCs w:val="18"/>
               </w:rPr>
-              <w:t xml:space="preserve"> Développer et administre</w:t>
-            </w:r>
-            <w:r>
-              <w:rPr>
-                <w:sz w:val="18"/>
-                <w:szCs w:val="18"/>
-              </w:rPr>
-              <w:t>r</w:t>
-            </w:r>
-            <w:r>
-              <w:rPr>
-                <w:sz w:val="18"/>
-                <w:szCs w:val="18"/>
-              </w:rPr>
-              <w:t xml:space="preserve"> le </w:t>
-            </w:r>
-            <w:r>
-              <w:rPr>
-                <w:sz w:val="18"/>
-                <w:szCs w:val="18"/>
-              </w:rPr>
-              <w:t>P</w:t>
-            </w:r>
-            <w:r>
-              <w:rPr>
-                <w:sz w:val="18"/>
-                <w:szCs w:val="18"/>
-              </w:rPr>
-              <w:t>ortail,</w:t>
-            </w:r>
-            <w:r>
-              <w:rPr>
-                <w:sz w:val="18"/>
-                <w:szCs w:val="18"/>
-              </w:rPr>
-              <w:t xml:space="preserve"> Sites</w:t>
-            </w:r>
-            <w:r>
-              <w:rPr>
-                <w:sz w:val="18"/>
-                <w:szCs w:val="18"/>
-              </w:rPr>
               <w:t xml:space="preserve"> </w:t>
             </w:r>
             <w:r>
@@ -2235,14 +2280,14 @@
                 <w:sz w:val="18"/>
                 <w:szCs w:val="18"/>
               </w:rPr>
-              <w:t>d’actualités, Sites é</w:t>
-            </w:r>
-            <w:r>
-              <w:rPr>
-                <w:sz w:val="18"/>
-                <w:szCs w:val="18"/>
-              </w:rPr>
-              <w:t>vénements, Extranet</w:t>
+              <w:t>Administrer le</w:t>
+            </w:r>
+            <w:r>
+              <w:rPr>
+                <w:sz w:val="18"/>
+                <w:szCs w:val="18"/>
+              </w:rPr>
+              <w:t xml:space="preserve"> portail mobile (site à fort trafic, 1 million de visites / mois)</w:t>
             </w:r>
           </w:p>
           <w:p>
@@ -2279,43 +2324,24 @@
                 <w:sz w:val="18"/>
                 <w:szCs w:val="18"/>
               </w:rPr>
-              <w:t xml:space="preserve"> </w:t>
-            </w:r>
-            <w:r>
-              <w:rPr>
-                <w:sz w:val="18"/>
-                <w:szCs w:val="18"/>
-              </w:rPr>
-              <w:t>CMS</w:t>
-            </w:r>
-            <w:r>
-              <w:rPr>
-                <w:sz w:val="18"/>
-                <w:szCs w:val="18"/>
-              </w:rPr>
-              <w:t xml:space="preserve"> PHP </w:t>
-            </w:r>
-            <w:r>
-              <w:rPr>
-                <w:sz w:val="18"/>
-                <w:szCs w:val="18"/>
-              </w:rPr>
-              <w:t>« from scratch »</w:t>
-            </w:r>
-            <w:r>
-              <w:rPr>
-                <w:sz w:val="18"/>
-                <w:szCs w:val="18"/>
-              </w:rPr>
-              <w:t xml:space="preserve">, Paiement en ligne avec </w:t>
-            </w:r>
-            <w:r>
-              <w:rPr>
-                <w:sz w:val="18"/>
-                <w:szCs w:val="18"/>
-              </w:rPr>
-              <w:t>ATOS</w:t>
-            </w:r>
+              <w:t xml:space="preserve"> Evolution du module de paiement</w:t>
+            </w:r>
+            <w:r>
+              <w:rPr>
+                <w:sz w:val="18"/>
+                <w:szCs w:val="18"/>
+              </w:rPr>
+              <w:t xml:space="preserve">, </w:t>
+            </w:r>
+            <w:proofErr w:type="spellStart"/>
+            <w:r>
+              <w:rPr>
+                <w:sz w:val="18"/>
+                <w:szCs w:val="18"/>
+              </w:rPr>
+              <w:t>Webmastering</w:t>
+            </w:r>
+            <w:proofErr w:type="spellEnd"/>
           </w:p>
           <w:p>
             <w:pPr>
@@ -2328,7 +2354,6 @@
               <w:rPr>
                 <w:sz w:val="18"/>
                 <w:szCs w:val="18"/>
-                <w:lang w:val="en-US"/>
               </w:rPr>
             </w:pPr>
             <w:r>
@@ -2336,7 +2361,6 @@
                 <w:i/>
                 <w:sz w:val="18"/>
                 <w:szCs w:val="18"/>
-                <w:lang w:val="en-US"/>
               </w:rPr>
               <w:t>Techno</w:t>
             </w:r>
@@ -2345,7 +2369,6 @@
                 <w:i/>
                 <w:sz w:val="18"/>
                 <w:szCs w:val="18"/>
-                <w:lang w:val="en-US"/>
               </w:rPr>
               <w:t> :</w:t>
             </w:r>
@@ -2353,17 +2376,8 @@
               <w:rPr>
                 <w:sz w:val="18"/>
                 <w:szCs w:val="18"/>
-                <w:lang w:val="en-US"/>
-              </w:rPr>
-              <w:t xml:space="preserve"> PHP, </w:t>
-            </w:r>
-            <w:r>
-              <w:rPr>
-                <w:sz w:val="18"/>
-                <w:szCs w:val="18"/>
-                <w:lang w:val="en-US"/>
-              </w:rPr>
-              <w:t>SQL, HTML, CSS, JS</w:t>
+              </w:rPr>
+              <w:t xml:space="preserve"> CMS PHP propriétaire, HTML, CSS, JS</w:t>
             </w:r>
           </w:p>
         </w:tc>
@@ -2393,7 +2407,8 @@
                 <w:sz w:val="18"/>
                 <w:szCs w:val="18"/>
               </w:rPr>
-              <w:t>Septembre 2008</w:t>
+              <w:lastRenderedPageBreak/>
+              <w:t>Septembre 2011</w:t>
             </w:r>
             <w:r>
               <w:rPr>
@@ -2435,7 +2450,7 @@
                 <w:sz w:val="18"/>
                 <w:szCs w:val="18"/>
               </w:rPr>
-              <w:t>Association culturelle, Grenoble</w:t>
+              <w:t>FSJU, Paris</w:t>
             </w:r>
           </w:p>
           <w:p>
@@ -2464,14 +2479,7 @@
                 <w:sz w:val="18"/>
                 <w:szCs w:val="18"/>
               </w:rPr>
-              <w:t xml:space="preserve"> </w:t>
-            </w:r>
-            <w:r>
-              <w:rPr>
-                <w:sz w:val="18"/>
-                <w:szCs w:val="18"/>
-              </w:rPr>
-              <w:t>Développer et administre</w:t>
+              <w:t xml:space="preserve"> Développer et administre</w:t>
             </w:r>
             <w:r>
               <w:rPr>
@@ -2485,7 +2493,7 @@
                 <w:sz w:val="18"/>
                 <w:szCs w:val="18"/>
               </w:rPr>
-              <w:t xml:space="preserve"> le Portail</w:t>
+              <w:t xml:space="preserve"> le Portail, Sites d’actualités, Sites événements, Extranet</w:t>
             </w:r>
           </w:p>
           <w:p>
@@ -2522,35 +2530,44 @@
                 <w:sz w:val="18"/>
                 <w:szCs w:val="18"/>
               </w:rPr>
-              <w:t xml:space="preserve"> </w:t>
-            </w:r>
-            <w:r>
-              <w:rPr>
-                <w:sz w:val="18"/>
-                <w:szCs w:val="18"/>
-              </w:rPr>
-              <w:t xml:space="preserve">Webmastering, Refonte </w:t>
-            </w:r>
-            <w:r>
-              <w:rPr>
-                <w:sz w:val="18"/>
-                <w:szCs w:val="18"/>
-              </w:rPr>
-              <w:t>avec le CMS Joomla</w:t>
-            </w:r>
-            <w:r>
-              <w:rPr>
-                <w:sz w:val="18"/>
-                <w:szCs w:val="18"/>
-              </w:rPr>
-              <w:t>, E-Commerce, Paiement</w:t>
-            </w:r>
-            <w:r>
-              <w:rPr>
-                <w:sz w:val="18"/>
-                <w:szCs w:val="18"/>
-              </w:rPr>
-              <w:t xml:space="preserve"> en ligne avec Paypal</w:t>
+              <w:t xml:space="preserve"> CMS</w:t>
+            </w:r>
+            <w:r>
+              <w:rPr>
+                <w:sz w:val="18"/>
+                <w:szCs w:val="18"/>
+              </w:rPr>
+              <w:t xml:space="preserve"> PHP « </w:t>
+            </w:r>
+            <w:proofErr w:type="spellStart"/>
+            <w:r>
+              <w:rPr>
+                <w:sz w:val="18"/>
+                <w:szCs w:val="18"/>
+              </w:rPr>
+              <w:t>from</w:t>
+            </w:r>
+            <w:proofErr w:type="spellEnd"/>
+            <w:r>
+              <w:rPr>
+                <w:sz w:val="18"/>
+                <w:szCs w:val="18"/>
+              </w:rPr>
+              <w:t xml:space="preserve"> scratch »</w:t>
+            </w:r>
+            <w:r>
+              <w:rPr>
+                <w:sz w:val="18"/>
+                <w:szCs w:val="18"/>
+              </w:rPr>
+              <w:t xml:space="preserve">, Paiement en ligne avec </w:t>
+            </w:r>
+            <w:r>
+              <w:rPr>
+                <w:sz w:val="18"/>
+                <w:szCs w:val="18"/>
+              </w:rPr>
+              <w:t>ATOS</w:t>
             </w:r>
           </w:p>
           <w:p>
@@ -2574,17 +2591,234 @@
                 <w:szCs w:val="18"/>
                 <w:lang w:val="en-US"/>
               </w:rPr>
-              <w:t>Techn</w:t>
-            </w:r>
-            <w:r>
-              <w:rPr>
+              <w:t>Techno :</w:t>
+            </w:r>
+            <w:r>
+              <w:rPr>
+                <w:sz w:val="18"/>
+                <w:szCs w:val="18"/>
+                <w:lang w:val="en-US"/>
+              </w:rPr>
+              <w:t xml:space="preserve"> PHP, </w:t>
+            </w:r>
+            <w:r>
+              <w:rPr>
+                <w:sz w:val="18"/>
+                <w:szCs w:val="18"/>
+                <w:lang w:val="en-US"/>
+              </w:rPr>
+              <w:t>SQL, HTML, CSS, JS</w:t>
+            </w:r>
+          </w:p>
+        </w:tc>
+      </w:tr>
+      <w:tr>
+        <w:tc>
+          <w:tcPr>
+            <w:cnfStyle w:val="001000000000" w:firstRow="0" w:lastRow="0" w:firstColumn="1" w:lastColumn="0" w:oddVBand="0" w:evenVBand="0" w:oddHBand="0" w:evenHBand="0" w:firstRowFirstColumn="0" w:firstRowLastColumn="0" w:lastRowFirstColumn="0" w:lastRowLastColumn="0"/>
+            <w:tcW w:w="1985" w:type="dxa"/>
+          </w:tcPr>
+          <w:p>
+            <w:pPr>
+              <w:rPr>
+                <w:b w:val="0"/>
+                <w:color w:val="767171" w:themeColor="background2" w:themeShade="80"/>
+                <w:sz w:val="18"/>
+                <w:szCs w:val="18"/>
+              </w:rPr>
+            </w:pPr>
+            <w:r>
+              <w:rPr>
+                <w:b w:val="0"/>
+                <w:color w:val="767171" w:themeColor="background2" w:themeShade="80"/>
+                <w:sz w:val="18"/>
+                <w:szCs w:val="18"/>
+              </w:rPr>
+              <w:t>Septembre 2008</w:t>
+            </w:r>
+            <w:r>
+              <w:rPr>
+                <w:b w:val="0"/>
+                <w:color w:val="767171" w:themeColor="background2" w:themeShade="80"/>
+                <w:sz w:val="18"/>
+                <w:szCs w:val="18"/>
+              </w:rPr>
+              <w:br/>
+            </w:r>
+            <w:r>
+              <w:rPr>
+                <w:b w:val="0"/>
                 <w:i/>
+                <w:color w:val="767171" w:themeColor="background2" w:themeShade="80"/>
+                <w:sz w:val="18"/>
+                <w:szCs w:val="18"/>
+              </w:rPr>
+              <w:t>3 ans</w:t>
+            </w:r>
+          </w:p>
+        </w:tc>
+        <w:tc>
+          <w:tcPr>
+            <w:tcW w:w="8481" w:type="dxa"/>
+          </w:tcPr>
+          <w:p>
+            <w:pPr>
+              <w:cnfStyle w:val="000000000000" w:firstRow="0" w:lastRow="0" w:firstColumn="0" w:lastColumn="0" w:oddVBand="0" w:evenVBand="0" w:oddHBand="0" w:evenHBand="0" w:firstRowFirstColumn="0" w:firstRowLastColumn="0" w:lastRowFirstColumn="0" w:lastRowLastColumn="0"/>
+              <w:rPr>
+                <w:b/>
+                <w:sz w:val="18"/>
+                <w:szCs w:val="18"/>
+              </w:rPr>
+            </w:pPr>
+            <w:r>
+              <w:rPr>
+                <w:b/>
+                <w:sz w:val="18"/>
+                <w:szCs w:val="18"/>
+              </w:rPr>
+              <w:t>Association culturelle, Grenoble</w:t>
+            </w:r>
+          </w:p>
+          <w:p>
+            <w:pPr>
+              <w:pStyle w:val="Paragraphedeliste"/>
+              <w:numPr>
+                <w:ilvl w:val="0"/>
+                <w:numId w:val="2"/>
+              </w:numPr>
+              <w:cnfStyle w:val="000000000000" w:firstRow="0" w:lastRow="0" w:firstColumn="0" w:lastColumn="0" w:oddVBand="0" w:evenVBand="0" w:oddHBand="0" w:evenHBand="0" w:firstRowFirstColumn="0" w:firstRowLastColumn="0" w:lastRowFirstColumn="0" w:lastRowLastColumn="0"/>
+              <w:rPr>
+                <w:sz w:val="18"/>
+                <w:szCs w:val="18"/>
+              </w:rPr>
+            </w:pPr>
+            <w:r>
+              <w:rPr>
+                <w:i/>
+                <w:sz w:val="18"/>
+                <w:szCs w:val="18"/>
+              </w:rPr>
+              <w:t>Mission :</w:t>
+            </w:r>
+            <w:r>
+              <w:rPr>
+                <w:sz w:val="18"/>
+                <w:szCs w:val="18"/>
+              </w:rPr>
+              <w:t xml:space="preserve"> Développer et administre</w:t>
+            </w:r>
+            <w:r>
+              <w:rPr>
+                <w:sz w:val="18"/>
+                <w:szCs w:val="18"/>
+              </w:rPr>
+              <w:t>r</w:t>
+            </w:r>
+            <w:r>
+              <w:rPr>
+                <w:sz w:val="18"/>
+                <w:szCs w:val="18"/>
+              </w:rPr>
+              <w:t xml:space="preserve"> le Portail</w:t>
+            </w:r>
+          </w:p>
+          <w:p>
+            <w:pPr>
+              <w:pStyle w:val="Paragraphedeliste"/>
+              <w:numPr>
+                <w:ilvl w:val="0"/>
+                <w:numId w:val="2"/>
+              </w:numPr>
+              <w:cnfStyle w:val="000000000000" w:firstRow="0" w:lastRow="0" w:firstColumn="0" w:lastColumn="0" w:oddVBand="0" w:evenVBand="0" w:oddHBand="0" w:evenHBand="0" w:firstRowFirstColumn="0" w:firstRowLastColumn="0" w:lastRowFirstColumn="0" w:lastRowLastColumn="0"/>
+              <w:rPr>
+                <w:sz w:val="18"/>
+                <w:szCs w:val="18"/>
+              </w:rPr>
+            </w:pPr>
+            <w:r>
+              <w:rPr>
+                <w:i/>
+                <w:sz w:val="18"/>
+                <w:szCs w:val="18"/>
+              </w:rPr>
+              <w:t>Réalisation</w:t>
+            </w:r>
+            <w:r>
+              <w:rPr>
+                <w:i/>
+                <w:sz w:val="18"/>
+                <w:szCs w:val="18"/>
+              </w:rPr>
+              <w:t> :</w:t>
+            </w:r>
+            <w:r>
+              <w:rPr>
+                <w:sz w:val="18"/>
+                <w:szCs w:val="18"/>
+              </w:rPr>
+              <w:t xml:space="preserve"> </w:t>
+            </w:r>
+            <w:proofErr w:type="spellStart"/>
+            <w:r>
+              <w:rPr>
+                <w:sz w:val="18"/>
+                <w:szCs w:val="18"/>
+              </w:rPr>
+              <w:t>Webmastering</w:t>
+            </w:r>
+            <w:proofErr w:type="spellEnd"/>
+            <w:r>
+              <w:rPr>
+                <w:sz w:val="18"/>
+                <w:szCs w:val="18"/>
+              </w:rPr>
+              <w:t xml:space="preserve">, Refonte </w:t>
+            </w:r>
+            <w:r>
+              <w:rPr>
+                <w:sz w:val="18"/>
+                <w:szCs w:val="18"/>
+              </w:rPr>
+              <w:t>avec le CMS Joomla</w:t>
+            </w:r>
+            <w:r>
+              <w:rPr>
+                <w:sz w:val="18"/>
+                <w:szCs w:val="18"/>
+              </w:rPr>
+              <w:t>, E-Commerce, Paiement</w:t>
+            </w:r>
+            <w:r>
+              <w:rPr>
+                <w:sz w:val="18"/>
+                <w:szCs w:val="18"/>
+              </w:rPr>
+              <w:t xml:space="preserve"> en ligne avec </w:t>
+            </w:r>
+            <w:proofErr w:type="spellStart"/>
+            <w:r>
+              <w:rPr>
+                <w:sz w:val="18"/>
+                <w:szCs w:val="18"/>
+              </w:rPr>
+              <w:t>Paypal</w:t>
+            </w:r>
+            <w:proofErr w:type="spellEnd"/>
+          </w:p>
+          <w:p>
+            <w:pPr>
+              <w:pStyle w:val="Paragraphedeliste"/>
+              <w:numPr>
+                <w:ilvl w:val="0"/>
+                <w:numId w:val="2"/>
+              </w:numPr>
+              <w:cnfStyle w:val="000000000000" w:firstRow="0" w:lastRow="0" w:firstColumn="0" w:lastColumn="0" w:oddVBand="0" w:evenVBand="0" w:oddHBand="0" w:evenHBand="0" w:firstRowFirstColumn="0" w:firstRowLastColumn="0" w:lastRowFirstColumn="0" w:lastRowLastColumn="0"/>
+              <w:rPr>
                 <w:sz w:val="18"/>
                 <w:szCs w:val="18"/>
                 <w:lang w:val="en-US"/>
               </w:rPr>
-              <w:t>o</w:t>
-            </w:r>
+            </w:pPr>
             <w:r>
               <w:rPr>
                 <w:i/>
@@ -2592,7 +2826,7 @@
                 <w:szCs w:val="18"/>
                 <w:lang w:val="en-US"/>
               </w:rPr>
-              <w:t> :</w:t>
+              <w:t>Techno :</w:t>
             </w:r>
             <w:r>
               <w:rPr>
@@ -2610,6 +2844,807 @@
               </w:rPr>
               <w:t>SQL, HTML, CSS, JS</w:t>
             </w:r>
+          </w:p>
+        </w:tc>
+      </w:tr>
+    </w:tbl>
+    <w:p>
+      <w:pPr>
+        <w:rPr>
+          <w:sz w:val="18"/>
+          <w:szCs w:val="18"/>
+        </w:rPr>
+      </w:pPr>
+    </w:p>
+    <w:p>
+      <w:pPr>
+        <w:pStyle w:val="Paragraphedeliste"/>
+        <w:numPr>
+          <w:ilvl w:val="0"/>
+          <w:numId w:val="3"/>
+        </w:numPr>
+      </w:pPr>
+      <w:r>
+        <w:t>CERTIFICATION</w:t>
+      </w:r>
+    </w:p>
+    <w:tbl>
+      <w:tblPr>
+        <w:tblStyle w:val="Tableausimple4"/>
+        <w:tblW w:w="0" w:type="auto"/>
+        <w:tblLook w:val="04A0" w:firstRow="1" w:lastRow="0" w:firstColumn="1" w:lastColumn="0" w:noHBand="0" w:noVBand="1"/>
+      </w:tblPr>
+      <w:tblGrid>
+        <w:gridCol w:w="1985"/>
+        <w:gridCol w:w="8481"/>
+      </w:tblGrid>
+      <w:tr>
+        <w:trPr>
+          <w:cnfStyle w:val="100000000000" w:firstRow="1" w:lastRow="0" w:firstColumn="0" w:lastColumn="0" w:oddVBand="0" w:evenVBand="0" w:oddHBand="0" w:evenHBand="0" w:firstRowFirstColumn="0" w:firstRowLastColumn="0" w:lastRowFirstColumn="0" w:lastRowLastColumn="0"/>
+        </w:trPr>
+        <w:tc>
+          <w:tcPr>
+            <w:cnfStyle w:val="001000000000" w:firstRow="0" w:lastRow="0" w:firstColumn="1" w:lastColumn="0" w:oddVBand="0" w:evenVBand="0" w:oddHBand="0" w:evenHBand="0" w:firstRowFirstColumn="0" w:firstRowLastColumn="0" w:lastRowFirstColumn="0" w:lastRowLastColumn="0"/>
+            <w:tcW w:w="1985" w:type="dxa"/>
+            <w:vAlign w:val="center"/>
+          </w:tcPr>
+          <w:p>
+            <w:pPr>
+              <w:rPr>
+                <w:b w:val="0"/>
+                <w:color w:val="767171" w:themeColor="background2" w:themeShade="80"/>
+                <w:sz w:val="18"/>
+                <w:szCs w:val="18"/>
+              </w:rPr>
+            </w:pPr>
+            <w:r>
+              <w:rPr>
+                <w:b w:val="0"/>
+                <w:color w:val="767171" w:themeColor="background2" w:themeShade="80"/>
+                <w:sz w:val="18"/>
+                <w:szCs w:val="18"/>
+              </w:rPr>
+              <w:t>Novembre 2016</w:t>
+            </w:r>
+          </w:p>
+        </w:tc>
+        <w:tc>
+          <w:tcPr>
+            <w:tcW w:w="8481" w:type="dxa"/>
+            <w:vAlign w:val="center"/>
+          </w:tcPr>
+          <w:p>
+            <w:pPr>
+              <w:cnfStyle w:val="100000000000" w:firstRow="1" w:lastRow="0" w:firstColumn="0" w:lastColumn="0" w:oddVBand="0" w:evenVBand="0" w:oddHBand="0" w:evenHBand="0" w:firstRowFirstColumn="0" w:firstRowLastColumn="0" w:lastRowFirstColumn="0" w:lastRowLastColumn="0"/>
+              <w:rPr>
+                <w:rFonts w:eastAsia="Times New Roman" w:cs="Calibri"/>
+                <w:sz w:val="18"/>
+                <w:szCs w:val="18"/>
+                <w:lang w:eastAsia="fr-FR"/>
+              </w:rPr>
+            </w:pPr>
+            <w:r>
+              <w:rPr>
+                <w:rFonts w:eastAsia="Times New Roman" w:cs="Calibri"/>
+                <w:sz w:val="18"/>
+                <w:szCs w:val="18"/>
+                <w:lang w:eastAsia="fr-FR"/>
+              </w:rPr>
+              <w:t>Ingénieur PHP</w:t>
+            </w:r>
+            <w:r>
+              <w:rPr>
+                <w:rFonts w:eastAsia="Times New Roman" w:cs="Calibri"/>
+                <w:sz w:val="18"/>
+                <w:szCs w:val="18"/>
+                <w:lang w:eastAsia="fr-FR"/>
+              </w:rPr>
+              <w:t xml:space="preserve"> certifié</w:t>
+            </w:r>
+            <w:r>
+              <w:rPr>
+                <w:rFonts w:eastAsia="Times New Roman" w:cs="Calibri"/>
+                <w:sz w:val="18"/>
+                <w:szCs w:val="18"/>
+                <w:lang w:eastAsia="fr-FR"/>
+              </w:rPr>
+              <w:t>, Zend</w:t>
+            </w:r>
+          </w:p>
+          <w:p>
+            <w:pPr>
+              <w:cnfStyle w:val="100000000000" w:firstRow="1" w:lastRow="0" w:firstColumn="0" w:lastColumn="0" w:oddVBand="0" w:evenVBand="0" w:oddHBand="0" w:evenHBand="0" w:firstRowFirstColumn="0" w:firstRowLastColumn="0" w:lastRowFirstColumn="0" w:lastRowLastColumn="0"/>
+              <w:rPr>
+                <w:b w:val="0"/>
+                <w:sz w:val="18"/>
+                <w:szCs w:val="18"/>
+              </w:rPr>
+            </w:pPr>
+            <w:hyperlink r:id="rId10" w:history="1">
+              <w:r>
+                <w:rPr>
+                  <w:rStyle w:val="Lienhypertexte"/>
+                  <w:b w:val="0"/>
+                  <w:bCs w:val="0"/>
+                  <w:sz w:val="18"/>
+                  <w:szCs w:val="18"/>
+                </w:rPr>
+                <w:t>http://www.zend.com/en/yellow-pages/ZEND027060</w:t>
+              </w:r>
+            </w:hyperlink>
+          </w:p>
+        </w:tc>
+      </w:tr>
+    </w:tbl>
+    <w:p>
+      <w:pPr>
+        <w:rPr>
+          <w:sz w:val="18"/>
+          <w:szCs w:val="18"/>
+        </w:rPr>
+      </w:pPr>
+    </w:p>
+    <w:p>
+      <w:pPr>
+        <w:pStyle w:val="Paragraphedeliste"/>
+        <w:numPr>
+          <w:ilvl w:val="0"/>
+          <w:numId w:val="3"/>
+        </w:numPr>
+      </w:pPr>
+      <w:r>
+        <w:t>FORMATION</w:t>
+      </w:r>
+    </w:p>
+    <w:tbl>
+      <w:tblPr>
+        <w:tblStyle w:val="Tableausimple4"/>
+        <w:tblW w:w="0" w:type="auto"/>
+        <w:tblLook w:val="04A0" w:firstRow="1" w:lastRow="0" w:firstColumn="1" w:lastColumn="0" w:noHBand="0" w:noVBand="1"/>
+      </w:tblPr>
+      <w:tblGrid>
+        <w:gridCol w:w="1985"/>
+        <w:gridCol w:w="8481"/>
+      </w:tblGrid>
+      <w:tr>
+        <w:trPr>
+          <w:cnfStyle w:val="100000000000" w:firstRow="1" w:lastRow="0" w:firstColumn="0" w:lastColumn="0" w:oddVBand="0" w:evenVBand="0" w:oddHBand="0" w:evenHBand="0" w:firstRowFirstColumn="0" w:firstRowLastColumn="0" w:lastRowFirstColumn="0" w:lastRowLastColumn="0"/>
+        </w:trPr>
+        <w:tc>
+          <w:tcPr>
+            <w:cnfStyle w:val="001000000000" w:firstRow="0" w:lastRow="0" w:firstColumn="1" w:lastColumn="0" w:oddVBand="0" w:evenVBand="0" w:oddHBand="0" w:evenHBand="0" w:firstRowFirstColumn="0" w:firstRowLastColumn="0" w:lastRowFirstColumn="0" w:lastRowLastColumn="0"/>
+            <w:tcW w:w="1985" w:type="dxa"/>
+            <w:vAlign w:val="center"/>
+          </w:tcPr>
+          <w:p>
+            <w:pPr>
+              <w:rPr>
+                <w:b w:val="0"/>
+                <w:color w:val="767171" w:themeColor="background2" w:themeShade="80"/>
+                <w:sz w:val="18"/>
+                <w:szCs w:val="18"/>
+              </w:rPr>
+            </w:pPr>
+            <w:r>
+              <w:rPr>
+                <w:b w:val="0"/>
+                <w:color w:val="767171" w:themeColor="background2" w:themeShade="80"/>
+                <w:sz w:val="18"/>
+                <w:szCs w:val="18"/>
+              </w:rPr>
+              <w:t>1994</w:t>
+            </w:r>
+          </w:p>
+        </w:tc>
+        <w:tc>
+          <w:tcPr>
+            <w:tcW w:w="8481" w:type="dxa"/>
+            <w:vAlign w:val="center"/>
+          </w:tcPr>
+          <w:p>
+            <w:pPr>
+              <w:cnfStyle w:val="100000000000" w:firstRow="1" w:lastRow="0" w:firstColumn="0" w:lastColumn="0" w:oddVBand="0" w:evenVBand="0" w:oddHBand="0" w:evenHBand="0" w:firstRowFirstColumn="0" w:firstRowLastColumn="0" w:lastRowFirstColumn="0" w:lastRowLastColumn="0"/>
+              <w:rPr>
+                <w:b w:val="0"/>
+                <w:sz w:val="18"/>
+                <w:szCs w:val="18"/>
+              </w:rPr>
+            </w:pPr>
+            <w:r>
+              <w:rPr>
+                <w:rFonts w:eastAsia="Times New Roman" w:cs="Calibri"/>
+                <w:sz w:val="18"/>
+                <w:szCs w:val="18"/>
+                <w:lang w:eastAsia="fr-FR"/>
+              </w:rPr>
+              <w:t>DEA - Physique appliquée</w:t>
+            </w:r>
+            <w:r>
+              <w:rPr>
+                <w:rFonts w:eastAsia="Times New Roman" w:cs="Calibri"/>
+                <w:b w:val="0"/>
+                <w:sz w:val="18"/>
+                <w:szCs w:val="18"/>
+                <w:lang w:eastAsia="fr-FR"/>
+              </w:rPr>
+              <w:t xml:space="preserve"> - INPG (Institut National Polytechnique de Grenoble)</w:t>
+            </w:r>
+          </w:p>
+        </w:tc>
+      </w:tr>
+      <w:tr>
+        <w:trPr>
+          <w:cnfStyle w:val="000000100000" w:firstRow="0" w:lastRow="0" w:firstColumn="0" w:lastColumn="0" w:oddVBand="0" w:evenVBand="0" w:oddHBand="1" w:evenHBand="0" w:firstRowFirstColumn="0" w:firstRowLastColumn="0" w:lastRowFirstColumn="0" w:lastRowLastColumn="0"/>
+        </w:trPr>
+        <w:tc>
+          <w:tcPr>
+            <w:cnfStyle w:val="001000000000" w:firstRow="0" w:lastRow="0" w:firstColumn="1" w:lastColumn="0" w:oddVBand="0" w:evenVBand="0" w:oddHBand="0" w:evenHBand="0" w:firstRowFirstColumn="0" w:firstRowLastColumn="0" w:lastRowFirstColumn="0" w:lastRowLastColumn="0"/>
+            <w:tcW w:w="1985" w:type="dxa"/>
+            <w:vAlign w:val="center"/>
+          </w:tcPr>
+          <w:p>
+            <w:pPr>
+              <w:rPr>
+                <w:b w:val="0"/>
+                <w:color w:val="767171" w:themeColor="background2" w:themeShade="80"/>
+                <w:sz w:val="18"/>
+                <w:szCs w:val="18"/>
+              </w:rPr>
+            </w:pPr>
+            <w:r>
+              <w:rPr>
+                <w:b w:val="0"/>
+                <w:color w:val="767171" w:themeColor="background2" w:themeShade="80"/>
+                <w:sz w:val="18"/>
+                <w:szCs w:val="18"/>
+              </w:rPr>
+              <w:t>1993, 1992</w:t>
+            </w:r>
+          </w:p>
+        </w:tc>
+        <w:tc>
+          <w:tcPr>
+            <w:tcW w:w="8481" w:type="dxa"/>
+            <w:vAlign w:val="center"/>
+          </w:tcPr>
+          <w:p>
+            <w:pPr>
+              <w:cnfStyle w:val="000000100000" w:firstRow="0" w:lastRow="0" w:firstColumn="0" w:lastColumn="0" w:oddVBand="0" w:evenVBand="0" w:oddHBand="1" w:evenHBand="0" w:firstRowFirstColumn="0" w:firstRowLastColumn="0" w:lastRowFirstColumn="0" w:lastRowLastColumn="0"/>
+              <w:rPr>
+                <w:rFonts w:eastAsia="Times New Roman" w:cs="Calibri"/>
+                <w:bCs/>
+                <w:sz w:val="18"/>
+                <w:szCs w:val="18"/>
+                <w:lang w:eastAsia="fr-FR"/>
+              </w:rPr>
+            </w:pPr>
+            <w:r>
+              <w:rPr>
+                <w:rFonts w:eastAsia="Times New Roman" w:cs="Calibri"/>
+                <w:b/>
+                <w:bCs/>
+                <w:sz w:val="18"/>
+                <w:szCs w:val="18"/>
+                <w:lang w:eastAsia="fr-FR"/>
+              </w:rPr>
+              <w:t>Maîtrise et License de Physique</w:t>
+            </w:r>
+            <w:r>
+              <w:rPr>
+                <w:rFonts w:eastAsia="Times New Roman" w:cs="Calibri"/>
+                <w:bCs/>
+                <w:sz w:val="18"/>
+                <w:szCs w:val="18"/>
+                <w:lang w:eastAsia="fr-FR"/>
+              </w:rPr>
+              <w:t xml:space="preserve"> – Paris 7</w:t>
+            </w:r>
+          </w:p>
+        </w:tc>
+      </w:tr>
+      <w:tr>
+        <w:tc>
+          <w:tcPr>
+            <w:cnfStyle w:val="001000000000" w:firstRow="0" w:lastRow="0" w:firstColumn="1" w:lastColumn="0" w:oddVBand="0" w:evenVBand="0" w:oddHBand="0" w:evenHBand="0" w:firstRowFirstColumn="0" w:firstRowLastColumn="0" w:lastRowFirstColumn="0" w:lastRowLastColumn="0"/>
+            <w:tcW w:w="1985" w:type="dxa"/>
+            <w:vAlign w:val="center"/>
+          </w:tcPr>
+          <w:p>
+            <w:pPr>
+              <w:rPr>
+                <w:b w:val="0"/>
+                <w:color w:val="767171" w:themeColor="background2" w:themeShade="80"/>
+                <w:sz w:val="18"/>
+                <w:szCs w:val="18"/>
+              </w:rPr>
+            </w:pPr>
+            <w:r>
+              <w:rPr>
+                <w:b w:val="0"/>
+                <w:color w:val="767171" w:themeColor="background2" w:themeShade="80"/>
+                <w:sz w:val="18"/>
+                <w:szCs w:val="18"/>
+              </w:rPr>
+              <w:t>1991</w:t>
+            </w:r>
+          </w:p>
+        </w:tc>
+        <w:tc>
+          <w:tcPr>
+            <w:tcW w:w="8481" w:type="dxa"/>
+            <w:vAlign w:val="center"/>
+          </w:tcPr>
+          <w:p>
+            <w:pPr>
+              <w:cnfStyle w:val="000000000000" w:firstRow="0" w:lastRow="0" w:firstColumn="0" w:lastColumn="0" w:oddVBand="0" w:evenVBand="0" w:oddHBand="0" w:evenHBand="0" w:firstRowFirstColumn="0" w:firstRowLastColumn="0" w:lastRowFirstColumn="0" w:lastRowLastColumn="0"/>
+              <w:rPr>
+                <w:rFonts w:eastAsia="Times New Roman" w:cs="Calibri"/>
+                <w:bCs/>
+                <w:sz w:val="18"/>
+                <w:szCs w:val="18"/>
+                <w:lang w:eastAsia="fr-FR"/>
+              </w:rPr>
+            </w:pPr>
+            <w:r>
+              <w:rPr>
+                <w:rFonts w:eastAsia="Times New Roman" w:cs="Calibri"/>
+                <w:b/>
+                <w:bCs/>
+                <w:sz w:val="18"/>
+                <w:szCs w:val="18"/>
+                <w:lang w:eastAsia="fr-FR"/>
+              </w:rPr>
+              <w:t>DEUG A</w:t>
+            </w:r>
+            <w:r>
+              <w:rPr>
+                <w:rFonts w:eastAsia="Times New Roman" w:cs="Calibri"/>
+                <w:bCs/>
+                <w:sz w:val="18"/>
+                <w:szCs w:val="18"/>
+                <w:lang w:eastAsia="fr-FR"/>
+              </w:rPr>
+              <w:t xml:space="preserve"> – Paris 7</w:t>
+            </w:r>
+          </w:p>
+        </w:tc>
+      </w:tr>
+      <w:tr>
+        <w:trPr>
+          <w:cnfStyle w:val="000000100000" w:firstRow="0" w:lastRow="0" w:firstColumn="0" w:lastColumn="0" w:oddVBand="0" w:evenVBand="0" w:oddHBand="1" w:evenHBand="0" w:firstRowFirstColumn="0" w:firstRowLastColumn="0" w:lastRowFirstColumn="0" w:lastRowLastColumn="0"/>
+        </w:trPr>
+        <w:tc>
+          <w:tcPr>
+            <w:cnfStyle w:val="001000000000" w:firstRow="0" w:lastRow="0" w:firstColumn="1" w:lastColumn="0" w:oddVBand="0" w:evenVBand="0" w:oddHBand="0" w:evenHBand="0" w:firstRowFirstColumn="0" w:firstRowLastColumn="0" w:lastRowFirstColumn="0" w:lastRowLastColumn="0"/>
+            <w:tcW w:w="1985" w:type="dxa"/>
+            <w:vAlign w:val="center"/>
+          </w:tcPr>
+          <w:p>
+            <w:pPr>
+              <w:rPr>
+                <w:b w:val="0"/>
+                <w:color w:val="767171" w:themeColor="background2" w:themeShade="80"/>
+                <w:sz w:val="18"/>
+                <w:szCs w:val="18"/>
+              </w:rPr>
+            </w:pPr>
+            <w:r>
+              <w:rPr>
+                <w:b w:val="0"/>
+                <w:color w:val="767171" w:themeColor="background2" w:themeShade="80"/>
+                <w:sz w:val="18"/>
+                <w:szCs w:val="18"/>
+              </w:rPr>
+              <w:t>1989</w:t>
+            </w:r>
+          </w:p>
+        </w:tc>
+        <w:tc>
+          <w:tcPr>
+            <w:tcW w:w="8481" w:type="dxa"/>
+            <w:vAlign w:val="center"/>
+          </w:tcPr>
+          <w:p>
+            <w:pPr>
+              <w:cnfStyle w:val="000000100000" w:firstRow="0" w:lastRow="0" w:firstColumn="0" w:lastColumn="0" w:oddVBand="0" w:evenVBand="0" w:oddHBand="1" w:evenHBand="0" w:firstRowFirstColumn="0" w:firstRowLastColumn="0" w:lastRowFirstColumn="0" w:lastRowLastColumn="0"/>
+              <w:rPr>
+                <w:sz w:val="18"/>
+                <w:szCs w:val="18"/>
+              </w:rPr>
+            </w:pPr>
+            <w:r>
+              <w:rPr>
+                <w:rFonts w:eastAsia="Times New Roman" w:cs="Calibri"/>
+                <w:b/>
+                <w:bCs/>
+                <w:sz w:val="18"/>
+                <w:szCs w:val="18"/>
+                <w:lang w:eastAsia="fr-FR"/>
+              </w:rPr>
+              <w:t>Baccalauréat D</w:t>
+            </w:r>
+            <w:r>
+              <w:rPr>
+                <w:rFonts w:eastAsia="Times New Roman" w:cs="Calibri"/>
+                <w:sz w:val="18"/>
+                <w:szCs w:val="18"/>
+                <w:lang w:eastAsia="fr-FR"/>
+              </w:rPr>
+              <w:t xml:space="preserve"> – Lycée du Parc Impérial à Nice</w:t>
+            </w:r>
+          </w:p>
+        </w:tc>
+      </w:tr>
+    </w:tbl>
+    <w:p>
+      <w:pPr>
+        <w:rPr>
+          <w:sz w:val="18"/>
+          <w:szCs w:val="18"/>
+        </w:rPr>
+      </w:pPr>
+    </w:p>
+    <w:p>
+      <w:pPr>
+        <w:pStyle w:val="Paragraphedeliste"/>
+        <w:numPr>
+          <w:ilvl w:val="0"/>
+          <w:numId w:val="3"/>
+        </w:numPr>
+      </w:pPr>
+      <w:r>
+        <w:t>LANGUE</w:t>
+      </w:r>
+    </w:p>
+    <w:tbl>
+      <w:tblPr>
+        <w:tblStyle w:val="Tableausimple4"/>
+        <w:tblW w:w="0" w:type="auto"/>
+        <w:tblLook w:val="04A0" w:firstRow="1" w:lastRow="0" w:firstColumn="1" w:lastColumn="0" w:noHBand="0" w:noVBand="1"/>
+      </w:tblPr>
+      <w:tblGrid>
+        <w:gridCol w:w="5228"/>
+        <w:gridCol w:w="5228"/>
+      </w:tblGrid>
+      <w:tr>
+        <w:trPr>
+          <w:cnfStyle w:val="100000000000" w:firstRow="1" w:lastRow="0" w:firstColumn="0" w:lastColumn="0" w:oddVBand="0" w:evenVBand="0" w:oddHBand="0" w:evenHBand="0" w:firstRowFirstColumn="0" w:firstRowLastColumn="0" w:lastRowFirstColumn="0" w:lastRowLastColumn="0"/>
+        </w:trPr>
+        <w:tc>
+          <w:tcPr>
+            <w:cnfStyle w:val="001000000000" w:firstRow="0" w:lastRow="0" w:firstColumn="1" w:lastColumn="0" w:oddVBand="0" w:evenVBand="0" w:oddHBand="0" w:evenHBand="0" w:firstRowFirstColumn="0" w:firstRowLastColumn="0" w:lastRowFirstColumn="0" w:lastRowLastColumn="0"/>
+            <w:tcW w:w="5228" w:type="dxa"/>
+          </w:tcPr>
+          <w:p>
+            <w:r>
+              <w:rPr>
+                <w:sz w:val="18"/>
+                <w:szCs w:val="18"/>
+              </w:rPr>
+              <w:t>Anglais</w:t>
+            </w:r>
+            <w:r>
+              <w:rPr>
+                <w:b w:val="0"/>
+                <w:sz w:val="18"/>
+                <w:szCs w:val="18"/>
+              </w:rPr>
+              <w:t xml:space="preserve">, </w:t>
+            </w:r>
+            <w:r>
+              <w:rPr>
+                <w:b w:val="0"/>
+                <w:sz w:val="18"/>
+                <w:szCs w:val="18"/>
+              </w:rPr>
+              <w:t>technique</w:t>
+            </w:r>
+          </w:p>
+        </w:tc>
+        <w:tc>
+          <w:tcPr>
+            <w:tcW w:w="5228" w:type="dxa"/>
+          </w:tcPr>
+          <w:p>
+            <w:pPr>
+              <w:cnfStyle w:val="100000000000" w:firstRow="1" w:lastRow="0" w:firstColumn="0" w:lastColumn="0" w:oddVBand="0" w:evenVBand="0" w:oddHBand="0" w:evenHBand="0" w:firstRowFirstColumn="0" w:firstRowLastColumn="0" w:lastRowFirstColumn="0" w:lastRowLastColumn="0"/>
+            </w:pPr>
+          </w:p>
+        </w:tc>
+      </w:tr>
+      <w:tr>
+        <w:trPr>
+          <w:cnfStyle w:val="000000100000" w:firstRow="0" w:lastRow="0" w:firstColumn="0" w:lastColumn="0" w:oddVBand="0" w:evenVBand="0" w:oddHBand="1" w:evenHBand="0" w:firstRowFirstColumn="0" w:firstRowLastColumn="0" w:lastRowFirstColumn="0" w:lastRowLastColumn="0"/>
+        </w:trPr>
+        <w:tc>
+          <w:tcPr>
+            <w:cnfStyle w:val="001000000000" w:firstRow="0" w:lastRow="0" w:firstColumn="1" w:lastColumn="0" w:oddVBand="0" w:evenVBand="0" w:oddHBand="0" w:evenHBand="0" w:firstRowFirstColumn="0" w:firstRowLastColumn="0" w:lastRowFirstColumn="0" w:lastRowLastColumn="0"/>
+            <w:tcW w:w="5228" w:type="dxa"/>
+          </w:tcPr>
+          <w:p>
+            <w:pPr>
+              <w:rPr>
+                <w:sz w:val="18"/>
+                <w:szCs w:val="18"/>
+              </w:rPr>
+            </w:pPr>
+            <w:r>
+              <w:rPr>
+                <w:sz w:val="18"/>
+                <w:szCs w:val="18"/>
+              </w:rPr>
+              <w:t>Hébreu</w:t>
+            </w:r>
+            <w:r>
+              <w:rPr>
+                <w:sz w:val="18"/>
+                <w:szCs w:val="18"/>
+              </w:rPr>
+              <w:t xml:space="preserve">, </w:t>
+            </w:r>
+            <w:r>
+              <w:rPr>
+                <w:b w:val="0"/>
+                <w:sz w:val="18"/>
+                <w:szCs w:val="18"/>
+              </w:rPr>
+              <w:t>courant</w:t>
+            </w:r>
+            <w:bookmarkStart w:id="0" w:name="_GoBack"/>
+            <w:bookmarkEnd w:id="0"/>
+          </w:p>
+        </w:tc>
+        <w:tc>
+          <w:tcPr>
+            <w:tcW w:w="5228" w:type="dxa"/>
+          </w:tcPr>
+          <w:p>
+            <w:pPr>
+              <w:cnfStyle w:val="000000100000" w:firstRow="0" w:lastRow="0" w:firstColumn="0" w:lastColumn="0" w:oddVBand="0" w:evenVBand="0" w:oddHBand="1" w:evenHBand="0" w:firstRowFirstColumn="0" w:firstRowLastColumn="0" w:lastRowFirstColumn="0" w:lastRowLastColumn="0"/>
+            </w:pPr>
+          </w:p>
+        </w:tc>
+      </w:tr>
+    </w:tbl>
+    <w:p>
+      <w:pPr>
+        <w:rPr>
+          <w:sz w:val="18"/>
+          <w:szCs w:val="18"/>
+        </w:rPr>
+      </w:pPr>
+    </w:p>
+    <w:p>
+      <w:pPr>
+        <w:pStyle w:val="Paragraphedeliste"/>
+        <w:numPr>
+          <w:ilvl w:val="0"/>
+          <w:numId w:val="3"/>
+        </w:numPr>
+      </w:pPr>
+      <w:r>
+        <w:t>CENTRE D’INTERET</w:t>
+      </w:r>
+    </w:p>
+    <w:tbl>
+      <w:tblPr>
+        <w:tblStyle w:val="Tableausimple4"/>
+        <w:tblW w:w="0" w:type="auto"/>
+        <w:tblLook w:val="04A0" w:firstRow="1" w:lastRow="0" w:firstColumn="1" w:lastColumn="0" w:noHBand="0" w:noVBand="1"/>
+      </w:tblPr>
+      <w:tblGrid>
+        <w:gridCol w:w="1985"/>
+        <w:gridCol w:w="8481"/>
+      </w:tblGrid>
+      <w:tr>
+        <w:trPr>
+          <w:cnfStyle w:val="100000000000" w:firstRow="1" w:lastRow="0" w:firstColumn="0" w:lastColumn="0" w:oddVBand="0" w:evenVBand="0" w:oddHBand="0" w:evenHBand="0" w:firstRowFirstColumn="0" w:firstRowLastColumn="0" w:lastRowFirstColumn="0" w:lastRowLastColumn="0"/>
+        </w:trPr>
+        <w:tc>
+          <w:tcPr>
+            <w:cnfStyle w:val="001000000000" w:firstRow="0" w:lastRow="0" w:firstColumn="1" w:lastColumn="0" w:oddVBand="0" w:evenVBand="0" w:oddHBand="0" w:evenHBand="0" w:firstRowFirstColumn="0" w:firstRowLastColumn="0" w:lastRowFirstColumn="0" w:lastRowLastColumn="0"/>
+            <w:tcW w:w="1985" w:type="dxa"/>
+          </w:tcPr>
+          <w:p>
+            <w:pPr>
+              <w:rPr>
+                <w:b w:val="0"/>
+                <w:color w:val="767171" w:themeColor="background2" w:themeShade="80"/>
+                <w:sz w:val="18"/>
+                <w:szCs w:val="18"/>
+              </w:rPr>
+            </w:pPr>
+            <w:r>
+              <w:rPr>
+                <w:b w:val="0"/>
+                <w:color w:val="767171" w:themeColor="background2" w:themeShade="80"/>
+                <w:sz w:val="18"/>
+                <w:szCs w:val="18"/>
+              </w:rPr>
+              <w:t>Musique</w:t>
+            </w:r>
+          </w:p>
+        </w:tc>
+        <w:tc>
+          <w:tcPr>
+            <w:tcW w:w="8481" w:type="dxa"/>
+          </w:tcPr>
+          <w:p>
+            <w:pPr>
+              <w:cnfStyle w:val="100000000000" w:firstRow="1" w:lastRow="0" w:firstColumn="0" w:lastColumn="0" w:oddVBand="0" w:evenVBand="0" w:oddHBand="0" w:evenHBand="0" w:firstRowFirstColumn="0" w:firstRowLastColumn="0" w:lastRowFirstColumn="0" w:lastRowLastColumn="0"/>
+              <w:rPr>
+                <w:b w:val="0"/>
+                <w:sz w:val="18"/>
+                <w:szCs w:val="18"/>
+              </w:rPr>
+            </w:pPr>
+            <w:r>
+              <w:rPr>
+                <w:sz w:val="18"/>
+                <w:szCs w:val="18"/>
+              </w:rPr>
+              <w:t>Saxophone</w:t>
+            </w:r>
+            <w:r>
+              <w:rPr>
+                <w:b w:val="0"/>
+                <w:sz w:val="18"/>
+                <w:szCs w:val="18"/>
+              </w:rPr>
+              <w:t xml:space="preserve">, </w:t>
+            </w:r>
+            <w:r>
+              <w:rPr>
+                <w:sz w:val="18"/>
+                <w:szCs w:val="18"/>
+              </w:rPr>
+              <w:t>Clarinette</w:t>
+            </w:r>
+            <w:r>
+              <w:rPr>
+                <w:b w:val="0"/>
+                <w:sz w:val="18"/>
+                <w:szCs w:val="18"/>
+              </w:rPr>
+              <w:t xml:space="preserve">, </w:t>
+            </w:r>
+            <w:r>
+              <w:rPr>
+                <w:sz w:val="18"/>
+                <w:szCs w:val="18"/>
+              </w:rPr>
+              <w:t>MAO</w:t>
+            </w:r>
+            <w:r>
+              <w:rPr>
+                <w:b w:val="0"/>
+                <w:sz w:val="18"/>
+                <w:szCs w:val="18"/>
+              </w:rPr>
+              <w:t xml:space="preserve"> (Musique Assistée par Ordinateur)</w:t>
+            </w:r>
+          </w:p>
+        </w:tc>
+      </w:tr>
+      <w:tr>
+        <w:trPr>
+          <w:cnfStyle w:val="000000100000" w:firstRow="0" w:lastRow="0" w:firstColumn="0" w:lastColumn="0" w:oddVBand="0" w:evenVBand="0" w:oddHBand="1" w:evenHBand="0" w:firstRowFirstColumn="0" w:firstRowLastColumn="0" w:lastRowFirstColumn="0" w:lastRowLastColumn="0"/>
+        </w:trPr>
+        <w:tc>
+          <w:tcPr>
+            <w:cnfStyle w:val="001000000000" w:firstRow="0" w:lastRow="0" w:firstColumn="1" w:lastColumn="0" w:oddVBand="0" w:evenVBand="0" w:oddHBand="0" w:evenHBand="0" w:firstRowFirstColumn="0" w:firstRowLastColumn="0" w:lastRowFirstColumn="0" w:lastRowLastColumn="0"/>
+            <w:tcW w:w="1985" w:type="dxa"/>
+          </w:tcPr>
+          <w:p>
+            <w:pPr>
+              <w:rPr>
+                <w:b w:val="0"/>
+                <w:color w:val="767171" w:themeColor="background2" w:themeShade="80"/>
+                <w:sz w:val="18"/>
+                <w:szCs w:val="18"/>
+              </w:rPr>
+            </w:pPr>
+            <w:r>
+              <w:rPr>
+                <w:b w:val="0"/>
+                <w:color w:val="767171" w:themeColor="background2" w:themeShade="80"/>
+                <w:sz w:val="18"/>
+                <w:szCs w:val="18"/>
+              </w:rPr>
+              <w:t>Sport</w:t>
+            </w:r>
+          </w:p>
+        </w:tc>
+        <w:tc>
+          <w:tcPr>
+            <w:tcW w:w="8481" w:type="dxa"/>
+          </w:tcPr>
+          <w:p>
+            <w:pPr>
+              <w:cnfStyle w:val="000000100000" w:firstRow="0" w:lastRow="0" w:firstColumn="0" w:lastColumn="0" w:oddVBand="0" w:evenVBand="0" w:oddHBand="1" w:evenHBand="0" w:firstRowFirstColumn="0" w:firstRowLastColumn="0" w:lastRowFirstColumn="0" w:lastRowLastColumn="0"/>
+              <w:rPr>
+                <w:sz w:val="18"/>
+                <w:szCs w:val="18"/>
+                <w:lang w:val="en-US"/>
+              </w:rPr>
+            </w:pPr>
+            <w:proofErr w:type="spellStart"/>
+            <w:r>
+              <w:rPr>
+                <w:rFonts w:cs="Calibri"/>
+                <w:b/>
+                <w:sz w:val="18"/>
+                <w:szCs w:val="18"/>
+                <w:lang w:val="en-GB"/>
+              </w:rPr>
+              <w:t>Vélo</w:t>
+            </w:r>
+            <w:proofErr w:type="spellEnd"/>
+            <w:r>
+              <w:rPr>
+                <w:rFonts w:cs="Calibri"/>
+                <w:sz w:val="18"/>
+                <w:szCs w:val="18"/>
+                <w:lang w:val="en-GB"/>
+              </w:rPr>
+              <w:t xml:space="preserve">, </w:t>
+            </w:r>
+            <w:proofErr w:type="spellStart"/>
+            <w:r>
+              <w:rPr>
+                <w:rFonts w:cs="Calibri"/>
+                <w:b/>
+                <w:sz w:val="18"/>
+                <w:szCs w:val="18"/>
+                <w:lang w:val="en-GB"/>
+              </w:rPr>
+              <w:t>Randonnée</w:t>
+            </w:r>
+            <w:proofErr w:type="spellEnd"/>
+            <w:r>
+              <w:rPr>
+                <w:rFonts w:cs="Calibri"/>
+                <w:b/>
+                <w:sz w:val="18"/>
+                <w:szCs w:val="18"/>
+                <w:lang w:val="en-GB"/>
+              </w:rPr>
+              <w:t xml:space="preserve"> </w:t>
+            </w:r>
+            <w:proofErr w:type="spellStart"/>
+            <w:r>
+              <w:rPr>
+                <w:rFonts w:cs="Calibri"/>
+                <w:b/>
+                <w:sz w:val="18"/>
+                <w:szCs w:val="18"/>
+                <w:lang w:val="en-GB"/>
+              </w:rPr>
+              <w:t>en</w:t>
+            </w:r>
+            <w:proofErr w:type="spellEnd"/>
+            <w:r>
+              <w:rPr>
+                <w:rFonts w:cs="Calibri"/>
+                <w:b/>
+                <w:sz w:val="18"/>
+                <w:szCs w:val="18"/>
+                <w:lang w:val="en-GB"/>
+              </w:rPr>
+              <w:t xml:space="preserve"> </w:t>
+            </w:r>
+            <w:proofErr w:type="spellStart"/>
+            <w:r>
+              <w:rPr>
+                <w:rFonts w:cs="Calibri"/>
+                <w:b/>
+                <w:sz w:val="18"/>
+                <w:szCs w:val="18"/>
+                <w:lang w:val="en-GB"/>
+              </w:rPr>
+              <w:t>montagne</w:t>
+            </w:r>
+            <w:proofErr w:type="spellEnd"/>
           </w:p>
         </w:tc>
       </w:tr>
@@ -2667,39 +3702,48 @@
                 <w:sz w:val="18"/>
                 <w:szCs w:val="18"/>
               </w:rPr>
-              <w:t>J’ai débuté ma carrière en tant qu’enseignant, où j</w:t>
-            </w:r>
-            <w:r>
-              <w:rPr>
-                <w:b w:val="0"/>
-                <w:sz w:val="18"/>
-                <w:szCs w:val="18"/>
-              </w:rPr>
-              <w:t>’ai appris à être</w:t>
-            </w:r>
-            <w:r>
-              <w:rPr>
-                <w:b w:val="0"/>
-                <w:sz w:val="18"/>
-                <w:szCs w:val="18"/>
-              </w:rPr>
-              <w:t xml:space="preserve"> patien</w:t>
-            </w:r>
-            <w:r>
-              <w:rPr>
-                <w:b w:val="0"/>
-                <w:sz w:val="18"/>
-                <w:szCs w:val="18"/>
-              </w:rPr>
-              <w:t>t et rigoureux</w:t>
-            </w:r>
-            <w:r>
-              <w:rPr>
-                <w:b w:val="0"/>
-                <w:sz w:val="18"/>
-                <w:szCs w:val="18"/>
-              </w:rPr>
-              <w:t>.</w:t>
+              <w:t>J’ai débuté ma carrière en tant qu’enseignant, où j’ai appris à être patient et rigoureux. Puis, attiré par les technologies du web, je me suis reconverti dans l’informatique en 2005.</w:t>
+            </w:r>
+          </w:p>
+          <w:p>
+            <w:pPr>
+              <w:rPr>
+                <w:b w:val="0"/>
+                <w:sz w:val="18"/>
+                <w:szCs w:val="18"/>
+              </w:rPr>
+            </w:pPr>
+            <w:r>
+              <w:rPr>
+                <w:b w:val="0"/>
+                <w:sz w:val="18"/>
+                <w:szCs w:val="18"/>
+              </w:rPr>
+              <w:t>Aujourd’hui, tout en étant autonome,</w:t>
+            </w:r>
+            <w:r>
+              <w:rPr>
+                <w:b w:val="0"/>
+                <w:sz w:val="18"/>
+                <w:szCs w:val="18"/>
+              </w:rPr>
+              <w:t xml:space="preserve"> exigeant dans mon travail</w:t>
+            </w:r>
+            <w:r>
+              <w:rPr>
+                <w:b w:val="0"/>
+                <w:sz w:val="18"/>
+                <w:szCs w:val="18"/>
+              </w:rPr>
+              <w:t xml:space="preserve"> et prônant l’élégance du code</w:t>
+            </w:r>
+            <w:r>
+              <w:rPr>
+                <w:b w:val="0"/>
+                <w:sz w:val="18"/>
+                <w:szCs w:val="18"/>
+              </w:rPr>
+              <w:t>,</w:t>
             </w:r>
             <w:r>
               <w:rPr>
@@ -2715,191 +3759,6 @@
                 <w:sz w:val="18"/>
                 <w:szCs w:val="18"/>
               </w:rPr>
-              <w:t>Puis</w:t>
-            </w:r>
-            <w:r>
-              <w:rPr>
-                <w:b w:val="0"/>
-                <w:sz w:val="18"/>
-                <w:szCs w:val="18"/>
-              </w:rPr>
-              <w:t>,</w:t>
-            </w:r>
-            <w:r>
-              <w:rPr>
-                <w:b w:val="0"/>
-                <w:sz w:val="18"/>
-                <w:szCs w:val="18"/>
-              </w:rPr>
-              <w:t xml:space="preserve"> </w:t>
-            </w:r>
-            <w:r>
-              <w:rPr>
-                <w:b w:val="0"/>
-                <w:sz w:val="18"/>
-                <w:szCs w:val="18"/>
-              </w:rPr>
-              <w:t>attiré</w:t>
-            </w:r>
-            <w:r>
-              <w:rPr>
-                <w:b w:val="0"/>
-                <w:sz w:val="18"/>
-                <w:szCs w:val="18"/>
-              </w:rPr>
-              <w:t xml:space="preserve"> par </w:t>
-            </w:r>
-            <w:r>
-              <w:rPr>
-                <w:b w:val="0"/>
-                <w:sz w:val="18"/>
-                <w:szCs w:val="18"/>
-              </w:rPr>
-              <w:t xml:space="preserve">les </w:t>
-            </w:r>
-            <w:r>
-              <w:rPr>
-                <w:b w:val="0"/>
-                <w:sz w:val="18"/>
-                <w:szCs w:val="18"/>
-              </w:rPr>
-              <w:t>technologies du web, je me suis reconverti dans l’informatique</w:t>
-            </w:r>
-            <w:r>
-              <w:rPr>
-                <w:b w:val="0"/>
-                <w:sz w:val="18"/>
-                <w:szCs w:val="18"/>
-              </w:rPr>
-              <w:t xml:space="preserve"> en 2005</w:t>
-            </w:r>
-            <w:r>
-              <w:rPr>
-                <w:b w:val="0"/>
-                <w:sz w:val="18"/>
-                <w:szCs w:val="18"/>
-              </w:rPr>
-              <w:t>.</w:t>
-            </w:r>
-          </w:p>
-          <w:p>
-            <w:pPr>
-              <w:rPr>
-                <w:b w:val="0"/>
-                <w:sz w:val="18"/>
-                <w:szCs w:val="18"/>
-              </w:rPr>
-            </w:pPr>
-            <w:r>
-              <w:rPr>
-                <w:b w:val="0"/>
-                <w:sz w:val="18"/>
-                <w:szCs w:val="18"/>
-              </w:rPr>
-              <w:t xml:space="preserve">Aujourd’hui, </w:t>
-            </w:r>
-            <w:r>
-              <w:rPr>
-                <w:b w:val="0"/>
-                <w:sz w:val="18"/>
-                <w:szCs w:val="18"/>
-              </w:rPr>
-              <w:t xml:space="preserve">tout en étant </w:t>
-            </w:r>
-            <w:r>
-              <w:rPr>
-                <w:b w:val="0"/>
-                <w:sz w:val="18"/>
-                <w:szCs w:val="18"/>
-              </w:rPr>
-              <w:t>a</w:t>
-            </w:r>
-            <w:r>
-              <w:rPr>
-                <w:b w:val="0"/>
-                <w:sz w:val="18"/>
-                <w:szCs w:val="18"/>
-              </w:rPr>
-              <w:t>utonome,</w:t>
-            </w:r>
-            <w:r>
-              <w:rPr>
-                <w:b w:val="0"/>
-                <w:sz w:val="18"/>
-                <w:szCs w:val="18"/>
-              </w:rPr>
-              <w:t xml:space="preserve"> exigeant dans mon travail</w:t>
-            </w:r>
-            <w:r>
-              <w:rPr>
-                <w:b w:val="0"/>
-                <w:sz w:val="18"/>
-                <w:szCs w:val="18"/>
-              </w:rPr>
-              <w:t xml:space="preserve"> et</w:t>
-            </w:r>
-            <w:r>
-              <w:rPr>
-                <w:b w:val="0"/>
-                <w:sz w:val="18"/>
-                <w:szCs w:val="18"/>
-              </w:rPr>
-              <w:t xml:space="preserve"> prônant</w:t>
-            </w:r>
-            <w:r>
-              <w:rPr>
-                <w:b w:val="0"/>
-                <w:sz w:val="18"/>
-                <w:szCs w:val="18"/>
-              </w:rPr>
-              <w:t xml:space="preserve"> </w:t>
-            </w:r>
-            <w:r>
-              <w:rPr>
-                <w:b w:val="0"/>
-                <w:sz w:val="18"/>
-                <w:szCs w:val="18"/>
-              </w:rPr>
-              <w:t>l’</w:t>
-            </w:r>
-            <w:r>
-              <w:rPr>
-                <w:b w:val="0"/>
-                <w:sz w:val="18"/>
-                <w:szCs w:val="18"/>
-              </w:rPr>
-              <w:t>élégance</w:t>
-            </w:r>
-            <w:r>
-              <w:rPr>
-                <w:b w:val="0"/>
-                <w:sz w:val="18"/>
-                <w:szCs w:val="18"/>
-              </w:rPr>
-              <w:t xml:space="preserve"> du code</w:t>
-            </w:r>
-            <w:r>
-              <w:rPr>
-                <w:b w:val="0"/>
-                <w:sz w:val="18"/>
-                <w:szCs w:val="18"/>
-              </w:rPr>
-              <w:t>,</w:t>
-            </w:r>
-            <w:r>
-              <w:rPr>
-                <w:b w:val="0"/>
-                <w:sz w:val="18"/>
-                <w:szCs w:val="18"/>
-              </w:rPr>
-              <w:t xml:space="preserve"> </w:t>
-            </w:r>
-            <w:r>
-              <w:rPr>
-                <w:b w:val="0"/>
-                <w:sz w:val="18"/>
-                <w:szCs w:val="18"/>
-              </w:rPr>
               <w:t>j’apprécie</w:t>
             </w:r>
             <w:r>
@@ -2908,15 +3767,7 @@
                 <w:sz w:val="18"/>
                 <w:szCs w:val="18"/>
               </w:rPr>
-              <w:t xml:space="preserve"> </w:t>
-            </w:r>
-            <w:r>
-              <w:rPr>
-                <w:b w:val="0"/>
-                <w:sz w:val="18"/>
-                <w:szCs w:val="18"/>
-              </w:rPr>
-              <w:t>plus que jamais</w:t>
+              <w:t xml:space="preserve"> plus que jamais</w:t>
             </w:r>
             <w:r>
               <w:rPr>
@@ -2982,736 +3833,6 @@
                 <w:szCs w:val="18"/>
               </w:rPr>
               <w:t xml:space="preserve"> des qualités primordiales.</w:t>
-            </w:r>
-          </w:p>
-        </w:tc>
-      </w:tr>
-    </w:tbl>
-    <w:p>
-      <w:pPr>
-        <w:rPr>
-          <w:sz w:val="18"/>
-          <w:szCs w:val="18"/>
-        </w:rPr>
-      </w:pPr>
-    </w:p>
-    <w:p>
-      <w:pPr>
-        <w:pStyle w:val="Paragraphedeliste"/>
-        <w:numPr>
-          <w:ilvl w:val="0"/>
-          <w:numId w:val="3"/>
-        </w:numPr>
-      </w:pPr>
-      <w:r>
-        <w:t>CERTIFICATION</w:t>
-      </w:r>
-    </w:p>
-    <w:tbl>
-      <w:tblPr>
-        <w:tblStyle w:val="Tableausimple4"/>
-        <w:tblW w:w="0" w:type="auto"/>
-        <w:tblLook w:val="04A0" w:firstRow="1" w:lastRow="0" w:firstColumn="1" w:lastColumn="0" w:noHBand="0" w:noVBand="1"/>
-      </w:tblPr>
-      <w:tblGrid>
-        <w:gridCol w:w="1985"/>
-        <w:gridCol w:w="8481"/>
-      </w:tblGrid>
-      <w:tr>
-        <w:trPr>
-          <w:cnfStyle w:val="100000000000" w:firstRow="1" w:lastRow="0" w:firstColumn="0" w:lastColumn="0" w:oddVBand="0" w:evenVBand="0" w:oddHBand="0" w:evenHBand="0" w:firstRowFirstColumn="0" w:firstRowLastColumn="0" w:lastRowFirstColumn="0" w:lastRowLastColumn="0"/>
-        </w:trPr>
-        <w:tc>
-          <w:tcPr>
-            <w:cnfStyle w:val="001000000000" w:firstRow="0" w:lastRow="0" w:firstColumn="1" w:lastColumn="0" w:oddVBand="0" w:evenVBand="0" w:oddHBand="0" w:evenHBand="0" w:firstRowFirstColumn="0" w:firstRowLastColumn="0" w:lastRowFirstColumn="0" w:lastRowLastColumn="0"/>
-            <w:tcW w:w="1985" w:type="dxa"/>
-            <w:vAlign w:val="center"/>
-          </w:tcPr>
-          <w:p>
-            <w:pPr>
-              <w:rPr>
-                <w:b w:val="0"/>
-                <w:color w:val="767171" w:themeColor="background2" w:themeShade="80"/>
-                <w:sz w:val="18"/>
-                <w:szCs w:val="18"/>
-              </w:rPr>
-            </w:pPr>
-            <w:r>
-              <w:rPr>
-                <w:b w:val="0"/>
-                <w:color w:val="767171" w:themeColor="background2" w:themeShade="80"/>
-                <w:sz w:val="18"/>
-                <w:szCs w:val="18"/>
-              </w:rPr>
-              <w:t>Novembre 2016</w:t>
-            </w:r>
-          </w:p>
-        </w:tc>
-        <w:tc>
-          <w:tcPr>
-            <w:tcW w:w="8481" w:type="dxa"/>
-            <w:vAlign w:val="center"/>
-          </w:tcPr>
-          <w:p>
-            <w:pPr>
-              <w:cnfStyle w:val="100000000000" w:firstRow="1" w:lastRow="0" w:firstColumn="0" w:lastColumn="0" w:oddVBand="0" w:evenVBand="0" w:oddHBand="0" w:evenHBand="0" w:firstRowFirstColumn="0" w:firstRowLastColumn="0" w:lastRowFirstColumn="0" w:lastRowLastColumn="0"/>
-              <w:rPr>
-                <w:b w:val="0"/>
-                <w:sz w:val="18"/>
-                <w:szCs w:val="18"/>
-              </w:rPr>
-            </w:pPr>
-            <w:r>
-              <w:rPr>
-                <w:rFonts w:eastAsia="Times New Roman" w:cs="Calibri"/>
-                <w:sz w:val="18"/>
-                <w:szCs w:val="18"/>
-                <w:lang w:eastAsia="fr-FR"/>
-              </w:rPr>
-              <w:t>Ingénieur PHP</w:t>
-            </w:r>
-            <w:r>
-              <w:rPr>
-                <w:rFonts w:eastAsia="Times New Roman" w:cs="Calibri"/>
-                <w:sz w:val="18"/>
-                <w:szCs w:val="18"/>
-                <w:lang w:eastAsia="fr-FR"/>
-              </w:rPr>
-              <w:t xml:space="preserve"> certifié</w:t>
-            </w:r>
-            <w:r>
-              <w:rPr>
-                <w:rFonts w:eastAsia="Times New Roman" w:cs="Calibri"/>
-                <w:sz w:val="18"/>
-                <w:szCs w:val="18"/>
-                <w:lang w:eastAsia="fr-FR"/>
-              </w:rPr>
-              <w:t>, Zend</w:t>
-            </w:r>
-            <w:bookmarkStart w:id="0" w:name="_GoBack"/>
-            <w:bookmarkEnd w:id="0"/>
-          </w:p>
-        </w:tc>
-      </w:tr>
-    </w:tbl>
-    <w:p>
-      <w:pPr>
-        <w:rPr>
-          <w:sz w:val="18"/>
-          <w:szCs w:val="18"/>
-        </w:rPr>
-      </w:pPr>
-    </w:p>
-    <w:p>
-      <w:pPr>
-        <w:pStyle w:val="Paragraphedeliste"/>
-        <w:numPr>
-          <w:ilvl w:val="0"/>
-          <w:numId w:val="3"/>
-        </w:numPr>
-      </w:pPr>
-      <w:r>
-        <w:t>FORMATION</w:t>
-      </w:r>
-    </w:p>
-    <w:tbl>
-      <w:tblPr>
-        <w:tblStyle w:val="Tableausimple4"/>
-        <w:tblW w:w="0" w:type="auto"/>
-        <w:tblLook w:val="04A0" w:firstRow="1" w:lastRow="0" w:firstColumn="1" w:lastColumn="0" w:noHBand="0" w:noVBand="1"/>
-      </w:tblPr>
-      <w:tblGrid>
-        <w:gridCol w:w="1985"/>
-        <w:gridCol w:w="8481"/>
-      </w:tblGrid>
-      <w:tr>
-        <w:trPr>
-          <w:cnfStyle w:val="100000000000" w:firstRow="1" w:lastRow="0" w:firstColumn="0" w:lastColumn="0" w:oddVBand="0" w:evenVBand="0" w:oddHBand="0" w:evenHBand="0" w:firstRowFirstColumn="0" w:firstRowLastColumn="0" w:lastRowFirstColumn="0" w:lastRowLastColumn="0"/>
-        </w:trPr>
-        <w:tc>
-          <w:tcPr>
-            <w:cnfStyle w:val="001000000000" w:firstRow="0" w:lastRow="0" w:firstColumn="1" w:lastColumn="0" w:oddVBand="0" w:evenVBand="0" w:oddHBand="0" w:evenHBand="0" w:firstRowFirstColumn="0" w:firstRowLastColumn="0" w:lastRowFirstColumn="0" w:lastRowLastColumn="0"/>
-            <w:tcW w:w="1985" w:type="dxa"/>
-            <w:vAlign w:val="center"/>
-          </w:tcPr>
-          <w:p>
-            <w:pPr>
-              <w:rPr>
-                <w:b w:val="0"/>
-                <w:color w:val="767171" w:themeColor="background2" w:themeShade="80"/>
-                <w:sz w:val="18"/>
-                <w:szCs w:val="18"/>
-              </w:rPr>
-            </w:pPr>
-            <w:r>
-              <w:rPr>
-                <w:b w:val="0"/>
-                <w:color w:val="767171" w:themeColor="background2" w:themeShade="80"/>
-                <w:sz w:val="18"/>
-                <w:szCs w:val="18"/>
-              </w:rPr>
-              <w:t>1994</w:t>
-            </w:r>
-          </w:p>
-        </w:tc>
-        <w:tc>
-          <w:tcPr>
-            <w:tcW w:w="8481" w:type="dxa"/>
-            <w:vAlign w:val="center"/>
-          </w:tcPr>
-          <w:p>
-            <w:pPr>
-              <w:cnfStyle w:val="100000000000" w:firstRow="1" w:lastRow="0" w:firstColumn="0" w:lastColumn="0" w:oddVBand="0" w:evenVBand="0" w:oddHBand="0" w:evenHBand="0" w:firstRowFirstColumn="0" w:firstRowLastColumn="0" w:lastRowFirstColumn="0" w:lastRowLastColumn="0"/>
-              <w:rPr>
-                <w:b w:val="0"/>
-                <w:sz w:val="18"/>
-                <w:szCs w:val="18"/>
-              </w:rPr>
-            </w:pPr>
-            <w:r>
-              <w:rPr>
-                <w:rFonts w:eastAsia="Times New Roman" w:cs="Calibri"/>
-                <w:sz w:val="18"/>
-                <w:szCs w:val="18"/>
-                <w:lang w:eastAsia="fr-FR"/>
-              </w:rPr>
-              <w:t>DEA - Physique appliquée</w:t>
-            </w:r>
-            <w:r>
-              <w:rPr>
-                <w:rFonts w:eastAsia="Times New Roman" w:cs="Calibri"/>
-                <w:b w:val="0"/>
-                <w:sz w:val="18"/>
-                <w:szCs w:val="18"/>
-                <w:lang w:eastAsia="fr-FR"/>
-              </w:rPr>
-              <w:t xml:space="preserve"> - INPG (Institut National Polytechnique de Grenoble)</w:t>
-            </w:r>
-          </w:p>
-        </w:tc>
-      </w:tr>
-      <w:tr>
-        <w:trPr>
-          <w:cnfStyle w:val="000000100000" w:firstRow="0" w:lastRow="0" w:firstColumn="0" w:lastColumn="0" w:oddVBand="0" w:evenVBand="0" w:oddHBand="1" w:evenHBand="0" w:firstRowFirstColumn="0" w:firstRowLastColumn="0" w:lastRowFirstColumn="0" w:lastRowLastColumn="0"/>
-        </w:trPr>
-        <w:tc>
-          <w:tcPr>
-            <w:cnfStyle w:val="001000000000" w:firstRow="0" w:lastRow="0" w:firstColumn="1" w:lastColumn="0" w:oddVBand="0" w:evenVBand="0" w:oddHBand="0" w:evenHBand="0" w:firstRowFirstColumn="0" w:firstRowLastColumn="0" w:lastRowFirstColumn="0" w:lastRowLastColumn="0"/>
-            <w:tcW w:w="1985" w:type="dxa"/>
-            <w:vAlign w:val="center"/>
-          </w:tcPr>
-          <w:p>
-            <w:pPr>
-              <w:rPr>
-                <w:b w:val="0"/>
-                <w:color w:val="767171" w:themeColor="background2" w:themeShade="80"/>
-                <w:sz w:val="18"/>
-                <w:szCs w:val="18"/>
-              </w:rPr>
-            </w:pPr>
-            <w:r>
-              <w:rPr>
-                <w:b w:val="0"/>
-                <w:color w:val="767171" w:themeColor="background2" w:themeShade="80"/>
-                <w:sz w:val="18"/>
-                <w:szCs w:val="18"/>
-              </w:rPr>
-              <w:t>1993, 1992</w:t>
-            </w:r>
-          </w:p>
-        </w:tc>
-        <w:tc>
-          <w:tcPr>
-            <w:tcW w:w="8481" w:type="dxa"/>
-            <w:vAlign w:val="center"/>
-          </w:tcPr>
-          <w:p>
-            <w:pPr>
-              <w:cnfStyle w:val="000000100000" w:firstRow="0" w:lastRow="0" w:firstColumn="0" w:lastColumn="0" w:oddVBand="0" w:evenVBand="0" w:oddHBand="1" w:evenHBand="0" w:firstRowFirstColumn="0" w:firstRowLastColumn="0" w:lastRowFirstColumn="0" w:lastRowLastColumn="0"/>
-              <w:rPr>
-                <w:rFonts w:eastAsia="Times New Roman" w:cs="Calibri"/>
-                <w:bCs/>
-                <w:sz w:val="18"/>
-                <w:szCs w:val="18"/>
-                <w:lang w:eastAsia="fr-FR"/>
-              </w:rPr>
-            </w:pPr>
-            <w:r>
-              <w:rPr>
-                <w:rFonts w:eastAsia="Times New Roman" w:cs="Calibri"/>
-                <w:b/>
-                <w:bCs/>
-                <w:sz w:val="18"/>
-                <w:szCs w:val="18"/>
-                <w:lang w:eastAsia="fr-FR"/>
-              </w:rPr>
-              <w:t>Maîtrise et License de Physique</w:t>
-            </w:r>
-            <w:r>
-              <w:rPr>
-                <w:rFonts w:eastAsia="Times New Roman" w:cs="Calibri"/>
-                <w:bCs/>
-                <w:sz w:val="18"/>
-                <w:szCs w:val="18"/>
-                <w:lang w:eastAsia="fr-FR"/>
-              </w:rPr>
-              <w:t xml:space="preserve"> – Paris 7</w:t>
-            </w:r>
-          </w:p>
-        </w:tc>
-      </w:tr>
-      <w:tr>
-        <w:tc>
-          <w:tcPr>
-            <w:cnfStyle w:val="001000000000" w:firstRow="0" w:lastRow="0" w:firstColumn="1" w:lastColumn="0" w:oddVBand="0" w:evenVBand="0" w:oddHBand="0" w:evenHBand="0" w:firstRowFirstColumn="0" w:firstRowLastColumn="0" w:lastRowFirstColumn="0" w:lastRowLastColumn="0"/>
-            <w:tcW w:w="1985" w:type="dxa"/>
-            <w:vAlign w:val="center"/>
-          </w:tcPr>
-          <w:p>
-            <w:pPr>
-              <w:rPr>
-                <w:b w:val="0"/>
-                <w:color w:val="767171" w:themeColor="background2" w:themeShade="80"/>
-                <w:sz w:val="18"/>
-                <w:szCs w:val="18"/>
-              </w:rPr>
-            </w:pPr>
-            <w:r>
-              <w:rPr>
-                <w:b w:val="0"/>
-                <w:color w:val="767171" w:themeColor="background2" w:themeShade="80"/>
-                <w:sz w:val="18"/>
-                <w:szCs w:val="18"/>
-              </w:rPr>
-              <w:t>1991</w:t>
-            </w:r>
-          </w:p>
-        </w:tc>
-        <w:tc>
-          <w:tcPr>
-            <w:tcW w:w="8481" w:type="dxa"/>
-            <w:vAlign w:val="center"/>
-          </w:tcPr>
-          <w:p>
-            <w:pPr>
-              <w:cnfStyle w:val="000000000000" w:firstRow="0" w:lastRow="0" w:firstColumn="0" w:lastColumn="0" w:oddVBand="0" w:evenVBand="0" w:oddHBand="0" w:evenHBand="0" w:firstRowFirstColumn="0" w:firstRowLastColumn="0" w:lastRowFirstColumn="0" w:lastRowLastColumn="0"/>
-              <w:rPr>
-                <w:rFonts w:eastAsia="Times New Roman" w:cs="Calibri"/>
-                <w:bCs/>
-                <w:sz w:val="18"/>
-                <w:szCs w:val="18"/>
-                <w:lang w:eastAsia="fr-FR"/>
-              </w:rPr>
-            </w:pPr>
-            <w:r>
-              <w:rPr>
-                <w:rFonts w:eastAsia="Times New Roman" w:cs="Calibri"/>
-                <w:b/>
-                <w:bCs/>
-                <w:sz w:val="18"/>
-                <w:szCs w:val="18"/>
-                <w:lang w:eastAsia="fr-FR"/>
-              </w:rPr>
-              <w:t>DEUG A</w:t>
-            </w:r>
-            <w:r>
-              <w:rPr>
-                <w:rFonts w:eastAsia="Times New Roman" w:cs="Calibri"/>
-                <w:bCs/>
-                <w:sz w:val="18"/>
-                <w:szCs w:val="18"/>
-                <w:lang w:eastAsia="fr-FR"/>
-              </w:rPr>
-              <w:t xml:space="preserve"> – Paris 7</w:t>
-            </w:r>
-          </w:p>
-        </w:tc>
-      </w:tr>
-      <w:tr>
-        <w:trPr>
-          <w:cnfStyle w:val="000000100000" w:firstRow="0" w:lastRow="0" w:firstColumn="0" w:lastColumn="0" w:oddVBand="0" w:evenVBand="0" w:oddHBand="1" w:evenHBand="0" w:firstRowFirstColumn="0" w:firstRowLastColumn="0" w:lastRowFirstColumn="0" w:lastRowLastColumn="0"/>
-        </w:trPr>
-        <w:tc>
-          <w:tcPr>
-            <w:cnfStyle w:val="001000000000" w:firstRow="0" w:lastRow="0" w:firstColumn="1" w:lastColumn="0" w:oddVBand="0" w:evenVBand="0" w:oddHBand="0" w:evenHBand="0" w:firstRowFirstColumn="0" w:firstRowLastColumn="0" w:lastRowFirstColumn="0" w:lastRowLastColumn="0"/>
-            <w:tcW w:w="1985" w:type="dxa"/>
-            <w:vAlign w:val="center"/>
-          </w:tcPr>
-          <w:p>
-            <w:pPr>
-              <w:rPr>
-                <w:b w:val="0"/>
-                <w:color w:val="767171" w:themeColor="background2" w:themeShade="80"/>
-                <w:sz w:val="18"/>
-                <w:szCs w:val="18"/>
-              </w:rPr>
-            </w:pPr>
-            <w:r>
-              <w:rPr>
-                <w:b w:val="0"/>
-                <w:color w:val="767171" w:themeColor="background2" w:themeShade="80"/>
-                <w:sz w:val="18"/>
-                <w:szCs w:val="18"/>
-              </w:rPr>
-              <w:t>1989</w:t>
-            </w:r>
-          </w:p>
-        </w:tc>
-        <w:tc>
-          <w:tcPr>
-            <w:tcW w:w="8481" w:type="dxa"/>
-            <w:vAlign w:val="center"/>
-          </w:tcPr>
-          <w:p>
-            <w:pPr>
-              <w:cnfStyle w:val="000000100000" w:firstRow="0" w:lastRow="0" w:firstColumn="0" w:lastColumn="0" w:oddVBand="0" w:evenVBand="0" w:oddHBand="1" w:evenHBand="0" w:firstRowFirstColumn="0" w:firstRowLastColumn="0" w:lastRowFirstColumn="0" w:lastRowLastColumn="0"/>
-              <w:rPr>
-                <w:sz w:val="18"/>
-                <w:szCs w:val="18"/>
-              </w:rPr>
-            </w:pPr>
-            <w:r>
-              <w:rPr>
-                <w:rFonts w:eastAsia="Times New Roman" w:cs="Calibri"/>
-                <w:b/>
-                <w:bCs/>
-                <w:sz w:val="18"/>
-                <w:szCs w:val="18"/>
-                <w:lang w:eastAsia="fr-FR"/>
-              </w:rPr>
-              <w:t>Baccalauréat D</w:t>
-            </w:r>
-            <w:r>
-              <w:rPr>
-                <w:rFonts w:eastAsia="Times New Roman" w:cs="Calibri"/>
-                <w:sz w:val="18"/>
-                <w:szCs w:val="18"/>
-                <w:lang w:eastAsia="fr-FR"/>
-              </w:rPr>
-              <w:t xml:space="preserve"> – Lycée du Parc Impérial à Nice</w:t>
-            </w:r>
-          </w:p>
-        </w:tc>
-      </w:tr>
-    </w:tbl>
-    <w:p>
-      <w:pPr>
-        <w:rPr>
-          <w:sz w:val="18"/>
-          <w:szCs w:val="18"/>
-        </w:rPr>
-      </w:pPr>
-    </w:p>
-    <w:p>
-      <w:pPr>
-        <w:pStyle w:val="Paragraphedeliste"/>
-        <w:numPr>
-          <w:ilvl w:val="0"/>
-          <w:numId w:val="3"/>
-        </w:numPr>
-      </w:pPr>
-      <w:r>
-        <w:t>LANGUE</w:t>
-      </w:r>
-    </w:p>
-    <w:tbl>
-      <w:tblPr>
-        <w:tblStyle w:val="Tableausimple4"/>
-        <w:tblW w:w="0" w:type="auto"/>
-        <w:tblLook w:val="04A0" w:firstRow="1" w:lastRow="0" w:firstColumn="1" w:lastColumn="0" w:noHBand="0" w:noVBand="1"/>
-      </w:tblPr>
-      <w:tblGrid>
-        <w:gridCol w:w="5228"/>
-        <w:gridCol w:w="5228"/>
-      </w:tblGrid>
-      <w:tr>
-        <w:trPr>
-          <w:cnfStyle w:val="100000000000" w:firstRow="1" w:lastRow="0" w:firstColumn="0" w:lastColumn="0" w:oddVBand="0" w:evenVBand="0" w:oddHBand="0" w:evenHBand="0" w:firstRowFirstColumn="0" w:firstRowLastColumn="0" w:lastRowFirstColumn="0" w:lastRowLastColumn="0"/>
-        </w:trPr>
-        <w:tc>
-          <w:tcPr>
-            <w:cnfStyle w:val="001000000000" w:firstRow="0" w:lastRow="0" w:firstColumn="1" w:lastColumn="0" w:oddVBand="0" w:evenVBand="0" w:oddHBand="0" w:evenHBand="0" w:firstRowFirstColumn="0" w:firstRowLastColumn="0" w:lastRowFirstColumn="0" w:lastRowLastColumn="0"/>
-            <w:tcW w:w="5228" w:type="dxa"/>
-          </w:tcPr>
-          <w:p>
-            <w:r>
-              <w:rPr>
-                <w:sz w:val="18"/>
-                <w:szCs w:val="18"/>
-              </w:rPr>
-              <w:t>Anglais</w:t>
-            </w:r>
-            <w:r>
-              <w:rPr>
-                <w:b w:val="0"/>
-                <w:sz w:val="18"/>
-                <w:szCs w:val="18"/>
-              </w:rPr>
-              <w:t xml:space="preserve">, </w:t>
-            </w:r>
-            <w:r>
-              <w:rPr>
-                <w:b w:val="0"/>
-                <w:sz w:val="18"/>
-                <w:szCs w:val="18"/>
-              </w:rPr>
-              <w:t>technique</w:t>
-            </w:r>
-          </w:p>
-        </w:tc>
-        <w:tc>
-          <w:tcPr>
-            <w:tcW w:w="5228" w:type="dxa"/>
-          </w:tcPr>
-          <w:p>
-            <w:pPr>
-              <w:cnfStyle w:val="100000000000" w:firstRow="1" w:lastRow="0" w:firstColumn="0" w:lastColumn="0" w:oddVBand="0" w:evenVBand="0" w:oddHBand="0" w:evenHBand="0" w:firstRowFirstColumn="0" w:firstRowLastColumn="0" w:lastRowFirstColumn="0" w:lastRowLastColumn="0"/>
-            </w:pPr>
-          </w:p>
-        </w:tc>
-      </w:tr>
-      <w:tr>
-        <w:trPr>
-          <w:cnfStyle w:val="000000100000" w:firstRow="0" w:lastRow="0" w:firstColumn="0" w:lastColumn="0" w:oddVBand="0" w:evenVBand="0" w:oddHBand="1" w:evenHBand="0" w:firstRowFirstColumn="0" w:firstRowLastColumn="0" w:lastRowFirstColumn="0" w:lastRowLastColumn="0"/>
-        </w:trPr>
-        <w:tc>
-          <w:tcPr>
-            <w:cnfStyle w:val="001000000000" w:firstRow="0" w:lastRow="0" w:firstColumn="1" w:lastColumn="0" w:oddVBand="0" w:evenVBand="0" w:oddHBand="0" w:evenHBand="0" w:firstRowFirstColumn="0" w:firstRowLastColumn="0" w:lastRowFirstColumn="0" w:lastRowLastColumn="0"/>
-            <w:tcW w:w="5228" w:type="dxa"/>
-          </w:tcPr>
-          <w:p>
-            <w:pPr>
-              <w:rPr>
-                <w:sz w:val="18"/>
-                <w:szCs w:val="18"/>
-              </w:rPr>
-            </w:pPr>
-            <w:r>
-              <w:rPr>
-                <w:sz w:val="18"/>
-                <w:szCs w:val="18"/>
-              </w:rPr>
-              <w:t>Hébreu</w:t>
-            </w:r>
-            <w:r>
-              <w:rPr>
-                <w:sz w:val="18"/>
-                <w:szCs w:val="18"/>
-              </w:rPr>
-              <w:t xml:space="preserve">, </w:t>
-            </w:r>
-            <w:r>
-              <w:rPr>
-                <w:b w:val="0"/>
-                <w:sz w:val="18"/>
-                <w:szCs w:val="18"/>
-              </w:rPr>
-              <w:t>courant</w:t>
-            </w:r>
-          </w:p>
-        </w:tc>
-        <w:tc>
-          <w:tcPr>
-            <w:tcW w:w="5228" w:type="dxa"/>
-          </w:tcPr>
-          <w:p>
-            <w:pPr>
-              <w:cnfStyle w:val="000000100000" w:firstRow="0" w:lastRow="0" w:firstColumn="0" w:lastColumn="0" w:oddVBand="0" w:evenVBand="0" w:oddHBand="1" w:evenHBand="0" w:firstRowFirstColumn="0" w:firstRowLastColumn="0" w:lastRowFirstColumn="0" w:lastRowLastColumn="0"/>
-            </w:pPr>
-          </w:p>
-        </w:tc>
-      </w:tr>
-    </w:tbl>
-    <w:p>
-      <w:pPr>
-        <w:rPr>
-          <w:sz w:val="18"/>
-          <w:szCs w:val="18"/>
-        </w:rPr>
-      </w:pPr>
-    </w:p>
-    <w:p>
-      <w:pPr>
-        <w:pStyle w:val="Paragraphedeliste"/>
-        <w:numPr>
-          <w:ilvl w:val="0"/>
-          <w:numId w:val="3"/>
-        </w:numPr>
-      </w:pPr>
-      <w:r>
-        <w:t>CENTRE D’INTERET</w:t>
-      </w:r>
-    </w:p>
-    <w:tbl>
-      <w:tblPr>
-        <w:tblStyle w:val="Tableausimple4"/>
-        <w:tblW w:w="0" w:type="auto"/>
-        <w:tblLook w:val="04A0" w:firstRow="1" w:lastRow="0" w:firstColumn="1" w:lastColumn="0" w:noHBand="0" w:noVBand="1"/>
-      </w:tblPr>
-      <w:tblGrid>
-        <w:gridCol w:w="1985"/>
-        <w:gridCol w:w="8481"/>
-      </w:tblGrid>
-      <w:tr>
-        <w:trPr>
-          <w:cnfStyle w:val="100000000000" w:firstRow="1" w:lastRow="0" w:firstColumn="0" w:lastColumn="0" w:oddVBand="0" w:evenVBand="0" w:oddHBand="0" w:evenHBand="0" w:firstRowFirstColumn="0" w:firstRowLastColumn="0" w:lastRowFirstColumn="0" w:lastRowLastColumn="0"/>
-        </w:trPr>
-        <w:tc>
-          <w:tcPr>
-            <w:cnfStyle w:val="001000000000" w:firstRow="0" w:lastRow="0" w:firstColumn="1" w:lastColumn="0" w:oddVBand="0" w:evenVBand="0" w:oddHBand="0" w:evenHBand="0" w:firstRowFirstColumn="0" w:firstRowLastColumn="0" w:lastRowFirstColumn="0" w:lastRowLastColumn="0"/>
-            <w:tcW w:w="1985" w:type="dxa"/>
-          </w:tcPr>
-          <w:p>
-            <w:pPr>
-              <w:rPr>
-                <w:b w:val="0"/>
-                <w:color w:val="767171" w:themeColor="background2" w:themeShade="80"/>
-                <w:sz w:val="18"/>
-                <w:szCs w:val="18"/>
-              </w:rPr>
-            </w:pPr>
-            <w:r>
-              <w:rPr>
-                <w:b w:val="0"/>
-                <w:color w:val="767171" w:themeColor="background2" w:themeShade="80"/>
-                <w:sz w:val="18"/>
-                <w:szCs w:val="18"/>
-              </w:rPr>
-              <w:t>Musique</w:t>
-            </w:r>
-          </w:p>
-        </w:tc>
-        <w:tc>
-          <w:tcPr>
-            <w:tcW w:w="8481" w:type="dxa"/>
-          </w:tcPr>
-          <w:p>
-            <w:pPr>
-              <w:cnfStyle w:val="100000000000" w:firstRow="1" w:lastRow="0" w:firstColumn="0" w:lastColumn="0" w:oddVBand="0" w:evenVBand="0" w:oddHBand="0" w:evenHBand="0" w:firstRowFirstColumn="0" w:firstRowLastColumn="0" w:lastRowFirstColumn="0" w:lastRowLastColumn="0"/>
-              <w:rPr>
-                <w:b w:val="0"/>
-                <w:sz w:val="18"/>
-                <w:szCs w:val="18"/>
-              </w:rPr>
-            </w:pPr>
-            <w:r>
-              <w:rPr>
-                <w:sz w:val="18"/>
-                <w:szCs w:val="18"/>
-              </w:rPr>
-              <w:t>Saxophone</w:t>
-            </w:r>
-            <w:r>
-              <w:rPr>
-                <w:b w:val="0"/>
-                <w:sz w:val="18"/>
-                <w:szCs w:val="18"/>
-              </w:rPr>
-              <w:t xml:space="preserve">, </w:t>
-            </w:r>
-            <w:r>
-              <w:rPr>
-                <w:sz w:val="18"/>
-                <w:szCs w:val="18"/>
-              </w:rPr>
-              <w:t>Clarinette</w:t>
-            </w:r>
-            <w:r>
-              <w:rPr>
-                <w:b w:val="0"/>
-                <w:sz w:val="18"/>
-                <w:szCs w:val="18"/>
-              </w:rPr>
-              <w:t xml:space="preserve">, </w:t>
-            </w:r>
-            <w:r>
-              <w:rPr>
-                <w:sz w:val="18"/>
-                <w:szCs w:val="18"/>
-              </w:rPr>
-              <w:t>MAO</w:t>
-            </w:r>
-            <w:r>
-              <w:rPr>
-                <w:b w:val="0"/>
-                <w:sz w:val="18"/>
-                <w:szCs w:val="18"/>
-              </w:rPr>
-              <w:t xml:space="preserve"> (Musique Assistée par Ordinateur)</w:t>
-            </w:r>
-          </w:p>
-        </w:tc>
-      </w:tr>
-      <w:tr>
-        <w:trPr>
-          <w:cnfStyle w:val="000000100000" w:firstRow="0" w:lastRow="0" w:firstColumn="0" w:lastColumn="0" w:oddVBand="0" w:evenVBand="0" w:oddHBand="1" w:evenHBand="0" w:firstRowFirstColumn="0" w:firstRowLastColumn="0" w:lastRowFirstColumn="0" w:lastRowLastColumn="0"/>
-        </w:trPr>
-        <w:tc>
-          <w:tcPr>
-            <w:cnfStyle w:val="001000000000" w:firstRow="0" w:lastRow="0" w:firstColumn="1" w:lastColumn="0" w:oddVBand="0" w:evenVBand="0" w:oddHBand="0" w:evenHBand="0" w:firstRowFirstColumn="0" w:firstRowLastColumn="0" w:lastRowFirstColumn="0" w:lastRowLastColumn="0"/>
-            <w:tcW w:w="1985" w:type="dxa"/>
-          </w:tcPr>
-          <w:p>
-            <w:pPr>
-              <w:rPr>
-                <w:b w:val="0"/>
-                <w:color w:val="767171" w:themeColor="background2" w:themeShade="80"/>
-                <w:sz w:val="18"/>
-                <w:szCs w:val="18"/>
-              </w:rPr>
-            </w:pPr>
-            <w:r>
-              <w:rPr>
-                <w:b w:val="0"/>
-                <w:color w:val="767171" w:themeColor="background2" w:themeShade="80"/>
-                <w:sz w:val="18"/>
-                <w:szCs w:val="18"/>
-              </w:rPr>
-              <w:t>Sport</w:t>
-            </w:r>
-          </w:p>
-        </w:tc>
-        <w:tc>
-          <w:tcPr>
-            <w:tcW w:w="8481" w:type="dxa"/>
-          </w:tcPr>
-          <w:p>
-            <w:pPr>
-              <w:cnfStyle w:val="000000100000" w:firstRow="0" w:lastRow="0" w:firstColumn="0" w:lastColumn="0" w:oddVBand="0" w:evenVBand="0" w:oddHBand="1" w:evenHBand="0" w:firstRowFirstColumn="0" w:firstRowLastColumn="0" w:lastRowFirstColumn="0" w:lastRowLastColumn="0"/>
-              <w:rPr>
-                <w:sz w:val="18"/>
-                <w:szCs w:val="18"/>
-                <w:lang w:val="en-US"/>
-              </w:rPr>
-            </w:pPr>
-            <w:r>
-              <w:rPr>
-                <w:rFonts w:cs="Calibri"/>
-                <w:b/>
-                <w:sz w:val="18"/>
-                <w:szCs w:val="18"/>
-                <w:lang w:val="en-GB"/>
-              </w:rPr>
-              <w:t>Vélo</w:t>
-            </w:r>
-            <w:r>
-              <w:rPr>
-                <w:rFonts w:cs="Calibri"/>
-                <w:sz w:val="18"/>
-                <w:szCs w:val="18"/>
-                <w:lang w:val="en-GB"/>
-              </w:rPr>
-              <w:t xml:space="preserve">, </w:t>
-            </w:r>
-            <w:r>
-              <w:rPr>
-                <w:rFonts w:cs="Calibri"/>
-                <w:b/>
-                <w:sz w:val="18"/>
-                <w:szCs w:val="18"/>
-                <w:lang w:val="en-GB"/>
-              </w:rPr>
-              <w:t>Randonnée en montagne</w:t>
             </w:r>
           </w:p>
         </w:tc>
@@ -3726,17 +3847,8 @@
         </w:rPr>
       </w:pPr>
     </w:p>
-    <w:p>
-      <w:pPr>
-        <w:rPr>
-          <w:sz w:val="18"/>
-          <w:szCs w:val="18"/>
-          <w:lang w:val="en-US"/>
-        </w:rPr>
-      </w:pPr>
-    </w:p>
     <w:sectPr>
-      <w:footerReference w:type="default" r:id="rId10"/>
+      <w:footerReference w:type="default" r:id="rId11"/>
       <w:pgSz w:w="11906" w:h="16838"/>
       <w:pgMar w:top="720" w:right="720" w:bottom="720" w:left="720" w:header="0" w:footer="0" w:gutter="0"/>
       <w:cols w:space="708"/>
@@ -3797,7 +3909,25 @@
         <w:sz w:val="18"/>
         <w:szCs w:val="18"/>
       </w:rPr>
-      <w:t xml:space="preserve"> Développeur web fullstack senior</w:t>
+      <w:t xml:space="preserve"> Développeur web </w:t>
+    </w:r>
+    <w:proofErr w:type="spellStart"/>
+    <w:r>
+      <w:rPr>
+        <w:color w:val="AEAAAA" w:themeColor="background2" w:themeShade="BF"/>
+        <w:sz w:val="18"/>
+        <w:szCs w:val="18"/>
+      </w:rPr>
+      <w:t>fullstack</w:t>
+    </w:r>
+    <w:proofErr w:type="spellEnd"/>
+    <w:r>
+      <w:rPr>
+        <w:color w:val="AEAAAA" w:themeColor="background2" w:themeShade="BF"/>
+        <w:sz w:val="18"/>
+        <w:szCs w:val="18"/>
+      </w:rPr>
+      <w:t xml:space="preserve"> senior</w:t>
     </w:r>
     <w:r>
       <w:rPr>
@@ -3805,8 +3935,18 @@
         <w:sz w:val="18"/>
         <w:szCs w:val="18"/>
       </w:rPr>
-      <w:t xml:space="preserve"> – Stéphane Francel</w:t>
+      <w:t xml:space="preserve"> – Stéphane </w:t>
     </w:r>
+    <w:proofErr w:type="spellStart"/>
+    <w:r>
+      <w:rPr>
+        <w:color w:val="AEAAAA" w:themeColor="background2" w:themeShade="BF"/>
+        <w:sz w:val="18"/>
+        <w:szCs w:val="18"/>
+      </w:rPr>
+      <w:t>Francel</w:t>
+    </w:r>
+    <w:proofErr w:type="spellEnd"/>
   </w:p>
   <w:p>
     <w:pPr>
@@ -4599,7 +4739,6 @@
   <w:style w:type="character" w:default="1" w:styleId="Policepardfaut">
     <w:name w:val="Default Paragraph Font"/>
     <w:uiPriority w:val="1"/>
-    <w:semiHidden/>
     <w:unhideWhenUsed/>
   </w:style>
   <w:style w:type="table" w:default="1" w:styleId="TableauNormal">

</xml_diff>